<commit_message>
Puntos 3 y 4 de la documentación
</commit_message>
<xml_diff>
--- a/docs/Documentación general proyecto.docx
+++ b/docs/Documentación general proyecto.docx
@@ -4,17 +4,16 @@
   <w:body>
     <w:sdt>
       <w:sdtPr>
+        <w:rPr>
+          <w:rFonts w:eastAsiaTheme="minorHAnsi"/>
+        </w:rPr>
         <w:id w:val="-1442069007"/>
         <w:docPartObj>
           <w:docPartGallery w:val="Cover Pages"/>
           <w:docPartUnique/>
         </w:docPartObj>
       </w:sdtPr>
-      <w:sdtEndPr>
-        <w:rPr>
-          <w:rFonts w:eastAsiaTheme="minorHAnsi"/>
-        </w:rPr>
-      </w:sdtEndPr>
+      <w:sdtEndPr/>
       <w:sdtContent>
         <w:p>
           <w:pPr>
@@ -153,6 +152,7 @@
                                       <w:calendar w:val="gregorian"/>
                                     </w:date>
                                   </w:sdtPr>
+                                  <w:sdtEndPr/>
                                   <w:sdtContent>
                                     <w:p>
                                       <w:pPr>
@@ -3465,6 +3465,7 @@
                                 <w:calendar w:val="gregorian"/>
                               </w:date>
                             </w:sdtPr>
+                            <w:sdtEndPr/>
                             <w:sdtContent>
                               <w:p>
                                 <w:pPr>
@@ -3689,6 +3690,7 @@
                                     <w:dataBinding w:prefixMappings="xmlns:ns0='http://purl.org/dc/elements/1.1/' xmlns:ns1='http://schemas.openxmlformats.org/package/2006/metadata/core-properties' " w:xpath="/ns1:coreProperties[1]/ns0:creator[1]" w:storeItemID="{6C3C8BC8-F283-45AE-878A-BAB7291924A1}"/>
                                     <w:text/>
                                   </w:sdtPr>
+                                  <w:sdtEndPr/>
                                   <w:sdtContent>
                                     <w:r>
                                       <w:rPr>
@@ -3725,6 +3727,7 @@
                                     <w:dataBinding w:prefixMappings="xmlns:ns0='http://schemas.openxmlformats.org/officeDocument/2006/extended-properties' " w:xpath="/ns0:Properties[1]/ns0:Company[1]" w:storeItemID="{6668398D-A668-4E3E-A5EB-62B293D839F1}"/>
                                     <w:text/>
                                   </w:sdtPr>
+                                  <w:sdtEndPr/>
                                   <w:sdtContent>
                                     <w:r>
                                       <w:rPr>
@@ -3789,6 +3792,7 @@
                               <w:dataBinding w:prefixMappings="xmlns:ns0='http://purl.org/dc/elements/1.1/' xmlns:ns1='http://schemas.openxmlformats.org/package/2006/metadata/core-properties' " w:xpath="/ns1:coreProperties[1]/ns0:creator[1]" w:storeItemID="{6C3C8BC8-F283-45AE-878A-BAB7291924A1}"/>
                               <w:text/>
                             </w:sdtPr>
+                            <w:sdtEndPr/>
                             <w:sdtContent>
                               <w:r>
                                 <w:rPr>
@@ -3825,6 +3829,7 @@
                               <w:dataBinding w:prefixMappings="xmlns:ns0='http://schemas.openxmlformats.org/officeDocument/2006/extended-properties' " w:xpath="/ns0:Properties[1]/ns0:Company[1]" w:storeItemID="{6668398D-A668-4E3E-A5EB-62B293D839F1}"/>
                               <w:text/>
                             </w:sdtPr>
+                            <w:sdtEndPr/>
                             <w:sdtContent>
                               <w:r>
                                 <w:rPr>
@@ -3942,6 +3947,7 @@
                                     <w:dataBinding w:prefixMappings="xmlns:ns0='http://purl.org/dc/elements/1.1/' xmlns:ns1='http://schemas.openxmlformats.org/package/2006/metadata/core-properties' " w:xpath="/ns1:coreProperties[1]/ns0:title[1]" w:storeItemID="{6C3C8BC8-F283-45AE-878A-BAB7291924A1}"/>
                                     <w:text/>
                                   </w:sdtPr>
+                                  <w:sdtEndPr/>
                                   <w:sdtContent>
                                     <w:r>
                                       <w:rPr>
@@ -3978,6 +3984,7 @@
                                     <w:dataBinding w:prefixMappings="xmlns:ns0='http://purl.org/dc/elements/1.1/' xmlns:ns1='http://schemas.openxmlformats.org/package/2006/metadata/core-properties' " w:xpath="/ns1:coreProperties[1]/ns0:subject[1]" w:storeItemID="{6C3C8BC8-F283-45AE-878A-BAB7291924A1}"/>
                                     <w:text/>
                                   </w:sdtPr>
+                                  <w:sdtEndPr/>
                                   <w:sdtContent>
                                     <w:r>
                                       <w:rPr>
@@ -4039,6 +4046,7 @@
                               <w:dataBinding w:prefixMappings="xmlns:ns0='http://purl.org/dc/elements/1.1/' xmlns:ns1='http://schemas.openxmlformats.org/package/2006/metadata/core-properties' " w:xpath="/ns1:coreProperties[1]/ns0:title[1]" w:storeItemID="{6C3C8BC8-F283-45AE-878A-BAB7291924A1}"/>
                               <w:text/>
                             </w:sdtPr>
+                            <w:sdtEndPr/>
                             <w:sdtContent>
                               <w:r>
                                 <w:rPr>
@@ -4075,6 +4083,7 @@
                               <w:dataBinding w:prefixMappings="xmlns:ns0='http://purl.org/dc/elements/1.1/' xmlns:ns1='http://schemas.openxmlformats.org/package/2006/metadata/core-properties' " w:xpath="/ns1:coreProperties[1]/ns0:subject[1]" w:storeItemID="{6C3C8BC8-F283-45AE-878A-BAB7291924A1}"/>
                               <w:text/>
                             </w:sdtPr>
+                            <w:sdtEndPr/>
                             <w:sdtContent>
                               <w:r>
                                 <w:rPr>
@@ -4103,8 +4112,351 @@
         </w:p>
       </w:sdtContent>
     </w:sdt>
+    <w:p>
+      <w:r>
+        <w:lastRenderedPageBreak/>
+        <w:t>HISTÓRICO</w:t>
+      </w:r>
+    </w:p>
+    <w:tbl>
+      <w:tblPr>
+        <w:tblStyle w:val="Tablaconcuadrcula2-nfasis5"/>
+        <w:tblW w:w="9640" w:type="dxa"/>
+        <w:tblInd w:w="-426" w:type="dxa"/>
+        <w:tblLayout w:type="fixed"/>
+        <w:tblLook w:val="04A0" w:firstRow="1" w:lastRow="0" w:firstColumn="1" w:lastColumn="0" w:noHBand="0" w:noVBand="1"/>
+      </w:tblPr>
+      <w:tblGrid>
+        <w:gridCol w:w="1844"/>
+        <w:gridCol w:w="1388"/>
+        <w:gridCol w:w="5274"/>
+        <w:gridCol w:w="1134"/>
+      </w:tblGrid>
+      <w:tr>
+        <w:trPr>
+          <w:cnfStyle w:val="100000000000" w:firstRow="1" w:lastRow="0" w:firstColumn="0" w:lastColumn="0" w:oddVBand="0" w:evenVBand="0" w:oddHBand="0" w:evenHBand="0" w:firstRowFirstColumn="0" w:firstRowLastColumn="0" w:lastRowFirstColumn="0" w:lastRowLastColumn="0"/>
+        </w:trPr>
+        <w:tc>
+          <w:tcPr>
+            <w:cnfStyle w:val="001000000000" w:firstRow="0" w:lastRow="0" w:firstColumn="1" w:lastColumn="0" w:oddVBand="0" w:evenVBand="0" w:oddHBand="0" w:evenHBand="0" w:firstRowFirstColumn="0" w:firstRowLastColumn="0" w:lastRowFirstColumn="0" w:lastRowLastColumn="0"/>
+            <w:tcW w:w="1844" w:type="dxa"/>
+          </w:tcPr>
+          <w:p>
+            <w:r>
+              <w:t>Autor</w:t>
+            </w:r>
+          </w:p>
+        </w:tc>
+        <w:tc>
+          <w:tcPr>
+            <w:tcW w:w="1388" w:type="dxa"/>
+          </w:tcPr>
+          <w:p>
+            <w:pPr>
+              <w:cnfStyle w:val="100000000000" w:firstRow="1" w:lastRow="0" w:firstColumn="0" w:lastColumn="0" w:oddVBand="0" w:evenVBand="0" w:oddHBand="0" w:evenHBand="0" w:firstRowFirstColumn="0" w:firstRowLastColumn="0" w:lastRowFirstColumn="0" w:lastRowLastColumn="0"/>
+            </w:pPr>
+            <w:r>
+              <w:t>Fecha</w:t>
+            </w:r>
+          </w:p>
+        </w:tc>
+        <w:tc>
+          <w:tcPr>
+            <w:tcW w:w="5274" w:type="dxa"/>
+          </w:tcPr>
+          <w:p>
+            <w:pPr>
+              <w:cnfStyle w:val="100000000000" w:firstRow="1" w:lastRow="0" w:firstColumn="0" w:lastColumn="0" w:oddVBand="0" w:evenVBand="0" w:oddHBand="0" w:evenHBand="0" w:firstRowFirstColumn="0" w:firstRowLastColumn="0" w:lastRowFirstColumn="0" w:lastRowLastColumn="0"/>
+            </w:pPr>
+            <w:r>
+              <w:t>Cambio</w:t>
+            </w:r>
+          </w:p>
+        </w:tc>
+        <w:tc>
+          <w:tcPr>
+            <w:tcW w:w="1134" w:type="dxa"/>
+          </w:tcPr>
+          <w:p>
+            <w:pPr>
+              <w:cnfStyle w:val="100000000000" w:firstRow="1" w:lastRow="0" w:firstColumn="0" w:lastColumn="0" w:oddVBand="0" w:evenVBand="0" w:oddHBand="0" w:evenHBand="0" w:firstRowFirstColumn="0" w:firstRowLastColumn="0" w:lastRowFirstColumn="0" w:lastRowLastColumn="0"/>
+            </w:pPr>
+            <w:r>
+              <w:t>Versión</w:t>
+            </w:r>
+          </w:p>
+        </w:tc>
+      </w:tr>
+      <w:tr>
+        <w:trPr>
+          <w:cnfStyle w:val="000000100000" w:firstRow="0" w:lastRow="0" w:firstColumn="0" w:lastColumn="0" w:oddVBand="0" w:evenVBand="0" w:oddHBand="1" w:evenHBand="0" w:firstRowFirstColumn="0" w:firstRowLastColumn="0" w:lastRowFirstColumn="0" w:lastRowLastColumn="0"/>
+        </w:trPr>
+        <w:tc>
+          <w:tcPr>
+            <w:cnfStyle w:val="001000000000" w:firstRow="0" w:lastRow="0" w:firstColumn="1" w:lastColumn="0" w:oddVBand="0" w:evenVBand="0" w:oddHBand="0" w:evenHBand="0" w:firstRowFirstColumn="0" w:firstRowLastColumn="0" w:lastRowFirstColumn="0" w:lastRowLastColumn="0"/>
+            <w:tcW w:w="1844" w:type="dxa"/>
+          </w:tcPr>
+          <w:p>
+            <w:r>
+              <w:t>Antoni Giménez</w:t>
+            </w:r>
+          </w:p>
+        </w:tc>
+        <w:tc>
+          <w:tcPr>
+            <w:tcW w:w="1388" w:type="dxa"/>
+          </w:tcPr>
+          <w:p>
+            <w:pPr>
+              <w:cnfStyle w:val="000000100000" w:firstRow="0" w:lastRow="0" w:firstColumn="0" w:lastColumn="0" w:oddVBand="0" w:evenVBand="0" w:oddHBand="1" w:evenHBand="0" w:firstRowFirstColumn="0" w:firstRowLastColumn="0" w:lastRowFirstColumn="0" w:lastRowLastColumn="0"/>
+            </w:pPr>
+            <w:r>
+              <w:t>20/10/2022</w:t>
+            </w:r>
+          </w:p>
+        </w:tc>
+        <w:tc>
+          <w:tcPr>
+            <w:tcW w:w="5274" w:type="dxa"/>
+          </w:tcPr>
+          <w:p>
+            <w:pPr>
+              <w:cnfStyle w:val="000000100000" w:firstRow="0" w:lastRow="0" w:firstColumn="0" w:lastColumn="0" w:oddVBand="0" w:evenVBand="0" w:oddHBand="1" w:evenHBand="0" w:firstRowFirstColumn="0" w:firstRowLastColumn="0" w:lastRowFirstColumn="0" w:lastRowLastColumn="0"/>
+            </w:pPr>
+            <w:r>
+              <w:t>Versión inicial del documento</w:t>
+            </w:r>
+          </w:p>
+        </w:tc>
+        <w:tc>
+          <w:tcPr>
+            <w:tcW w:w="1134" w:type="dxa"/>
+          </w:tcPr>
+          <w:p>
+            <w:pPr>
+              <w:cnfStyle w:val="000000100000" w:firstRow="0" w:lastRow="0" w:firstColumn="0" w:lastColumn="0" w:oddVBand="0" w:evenVBand="0" w:oddHBand="1" w:evenHBand="0" w:firstRowFirstColumn="0" w:firstRowLastColumn="0" w:lastRowFirstColumn="0" w:lastRowLastColumn="0"/>
+            </w:pPr>
+            <w:r>
+              <w:t>V1</w:t>
+            </w:r>
+          </w:p>
+        </w:tc>
+      </w:tr>
+      <w:tr>
+        <w:tc>
+          <w:tcPr>
+            <w:cnfStyle w:val="001000000000" w:firstRow="0" w:lastRow="0" w:firstColumn="1" w:lastColumn="0" w:oddVBand="0" w:evenVBand="0" w:oddHBand="0" w:evenHBand="0" w:firstRowFirstColumn="0" w:firstRowLastColumn="0" w:lastRowFirstColumn="0" w:lastRowLastColumn="0"/>
+            <w:tcW w:w="1844" w:type="dxa"/>
+          </w:tcPr>
+          <w:p/>
+        </w:tc>
+        <w:tc>
+          <w:tcPr>
+            <w:tcW w:w="1388" w:type="dxa"/>
+          </w:tcPr>
+          <w:p>
+            <w:pPr>
+              <w:cnfStyle w:val="000000000000" w:firstRow="0" w:lastRow="0" w:firstColumn="0" w:lastColumn="0" w:oddVBand="0" w:evenVBand="0" w:oddHBand="0" w:evenHBand="0" w:firstRowFirstColumn="0" w:firstRowLastColumn="0" w:lastRowFirstColumn="0" w:lastRowLastColumn="0"/>
+            </w:pPr>
+          </w:p>
+        </w:tc>
+        <w:tc>
+          <w:tcPr>
+            <w:tcW w:w="5274" w:type="dxa"/>
+          </w:tcPr>
+          <w:p>
+            <w:pPr>
+              <w:cnfStyle w:val="000000000000" w:firstRow="0" w:lastRow="0" w:firstColumn="0" w:lastColumn="0" w:oddVBand="0" w:evenVBand="0" w:oddHBand="0" w:evenHBand="0" w:firstRowFirstColumn="0" w:firstRowLastColumn="0" w:lastRowFirstColumn="0" w:lastRowLastColumn="0"/>
+            </w:pPr>
+          </w:p>
+        </w:tc>
+        <w:tc>
+          <w:tcPr>
+            <w:tcW w:w="1134" w:type="dxa"/>
+          </w:tcPr>
+          <w:p>
+            <w:pPr>
+              <w:cnfStyle w:val="000000000000" w:firstRow="0" w:lastRow="0" w:firstColumn="0" w:lastColumn="0" w:oddVBand="0" w:evenVBand="0" w:oddHBand="0" w:evenHBand="0" w:firstRowFirstColumn="0" w:firstRowLastColumn="0" w:lastRowFirstColumn="0" w:lastRowLastColumn="0"/>
+            </w:pPr>
+          </w:p>
+        </w:tc>
+      </w:tr>
+      <w:tr>
+        <w:trPr>
+          <w:cnfStyle w:val="000000100000" w:firstRow="0" w:lastRow="0" w:firstColumn="0" w:lastColumn="0" w:oddVBand="0" w:evenVBand="0" w:oddHBand="1" w:evenHBand="0" w:firstRowFirstColumn="0" w:firstRowLastColumn="0" w:lastRowFirstColumn="0" w:lastRowLastColumn="0"/>
+        </w:trPr>
+        <w:tc>
+          <w:tcPr>
+            <w:cnfStyle w:val="001000000000" w:firstRow="0" w:lastRow="0" w:firstColumn="1" w:lastColumn="0" w:oddVBand="0" w:evenVBand="0" w:oddHBand="0" w:evenHBand="0" w:firstRowFirstColumn="0" w:firstRowLastColumn="0" w:lastRowFirstColumn="0" w:lastRowLastColumn="0"/>
+            <w:tcW w:w="1844" w:type="dxa"/>
+          </w:tcPr>
+          <w:p/>
+        </w:tc>
+        <w:tc>
+          <w:tcPr>
+            <w:tcW w:w="1388" w:type="dxa"/>
+          </w:tcPr>
+          <w:p>
+            <w:pPr>
+              <w:cnfStyle w:val="000000100000" w:firstRow="0" w:lastRow="0" w:firstColumn="0" w:lastColumn="0" w:oddVBand="0" w:evenVBand="0" w:oddHBand="1" w:evenHBand="0" w:firstRowFirstColumn="0" w:firstRowLastColumn="0" w:lastRowFirstColumn="0" w:lastRowLastColumn="0"/>
+            </w:pPr>
+          </w:p>
+        </w:tc>
+        <w:tc>
+          <w:tcPr>
+            <w:tcW w:w="5274" w:type="dxa"/>
+          </w:tcPr>
+          <w:p>
+            <w:pPr>
+              <w:cnfStyle w:val="000000100000" w:firstRow="0" w:lastRow="0" w:firstColumn="0" w:lastColumn="0" w:oddVBand="0" w:evenVBand="0" w:oddHBand="1" w:evenHBand="0" w:firstRowFirstColumn="0" w:firstRowLastColumn="0" w:lastRowFirstColumn="0" w:lastRowLastColumn="0"/>
+            </w:pPr>
+          </w:p>
+        </w:tc>
+        <w:tc>
+          <w:tcPr>
+            <w:tcW w:w="1134" w:type="dxa"/>
+          </w:tcPr>
+          <w:p>
+            <w:pPr>
+              <w:cnfStyle w:val="000000100000" w:firstRow="0" w:lastRow="0" w:firstColumn="0" w:lastColumn="0" w:oddVBand="0" w:evenVBand="0" w:oddHBand="1" w:evenHBand="0" w:firstRowFirstColumn="0" w:firstRowLastColumn="0" w:lastRowFirstColumn="0" w:lastRowLastColumn="0"/>
+            </w:pPr>
+          </w:p>
+        </w:tc>
+      </w:tr>
+      <w:tr>
+        <w:tc>
+          <w:tcPr>
+            <w:cnfStyle w:val="001000000000" w:firstRow="0" w:lastRow="0" w:firstColumn="1" w:lastColumn="0" w:oddVBand="0" w:evenVBand="0" w:oddHBand="0" w:evenHBand="0" w:firstRowFirstColumn="0" w:firstRowLastColumn="0" w:lastRowFirstColumn="0" w:lastRowLastColumn="0"/>
+            <w:tcW w:w="1844" w:type="dxa"/>
+          </w:tcPr>
+          <w:p/>
+        </w:tc>
+        <w:tc>
+          <w:tcPr>
+            <w:tcW w:w="1388" w:type="dxa"/>
+          </w:tcPr>
+          <w:p>
+            <w:pPr>
+              <w:cnfStyle w:val="000000000000" w:firstRow="0" w:lastRow="0" w:firstColumn="0" w:lastColumn="0" w:oddVBand="0" w:evenVBand="0" w:oddHBand="0" w:evenHBand="0" w:firstRowFirstColumn="0" w:firstRowLastColumn="0" w:lastRowFirstColumn="0" w:lastRowLastColumn="0"/>
+            </w:pPr>
+          </w:p>
+        </w:tc>
+        <w:tc>
+          <w:tcPr>
+            <w:tcW w:w="5274" w:type="dxa"/>
+          </w:tcPr>
+          <w:p>
+            <w:pPr>
+              <w:cnfStyle w:val="000000000000" w:firstRow="0" w:lastRow="0" w:firstColumn="0" w:lastColumn="0" w:oddVBand="0" w:evenVBand="0" w:oddHBand="0" w:evenHBand="0" w:firstRowFirstColumn="0" w:firstRowLastColumn="0" w:lastRowFirstColumn="0" w:lastRowLastColumn="0"/>
+            </w:pPr>
+          </w:p>
+        </w:tc>
+        <w:tc>
+          <w:tcPr>
+            <w:tcW w:w="1134" w:type="dxa"/>
+          </w:tcPr>
+          <w:p>
+            <w:pPr>
+              <w:cnfStyle w:val="000000000000" w:firstRow="0" w:lastRow="0" w:firstColumn="0" w:lastColumn="0" w:oddVBand="0" w:evenVBand="0" w:oddHBand="0" w:evenHBand="0" w:firstRowFirstColumn="0" w:firstRowLastColumn="0" w:lastRowFirstColumn="0" w:lastRowLastColumn="0"/>
+            </w:pPr>
+          </w:p>
+        </w:tc>
+      </w:tr>
+      <w:tr>
+        <w:trPr>
+          <w:cnfStyle w:val="000000100000" w:firstRow="0" w:lastRow="0" w:firstColumn="0" w:lastColumn="0" w:oddVBand="0" w:evenVBand="0" w:oddHBand="1" w:evenHBand="0" w:firstRowFirstColumn="0" w:firstRowLastColumn="0" w:lastRowFirstColumn="0" w:lastRowLastColumn="0"/>
+        </w:trPr>
+        <w:tc>
+          <w:tcPr>
+            <w:cnfStyle w:val="001000000000" w:firstRow="0" w:lastRow="0" w:firstColumn="1" w:lastColumn="0" w:oddVBand="0" w:evenVBand="0" w:oddHBand="0" w:evenHBand="0" w:firstRowFirstColumn="0" w:firstRowLastColumn="0" w:lastRowFirstColumn="0" w:lastRowLastColumn="0"/>
+            <w:tcW w:w="1844" w:type="dxa"/>
+          </w:tcPr>
+          <w:p/>
+        </w:tc>
+        <w:tc>
+          <w:tcPr>
+            <w:tcW w:w="1388" w:type="dxa"/>
+          </w:tcPr>
+          <w:p>
+            <w:pPr>
+              <w:cnfStyle w:val="000000100000" w:firstRow="0" w:lastRow="0" w:firstColumn="0" w:lastColumn="0" w:oddVBand="0" w:evenVBand="0" w:oddHBand="1" w:evenHBand="0" w:firstRowFirstColumn="0" w:firstRowLastColumn="0" w:lastRowFirstColumn="0" w:lastRowLastColumn="0"/>
+            </w:pPr>
+          </w:p>
+        </w:tc>
+        <w:tc>
+          <w:tcPr>
+            <w:tcW w:w="5274" w:type="dxa"/>
+          </w:tcPr>
+          <w:p>
+            <w:pPr>
+              <w:cnfStyle w:val="000000100000" w:firstRow="0" w:lastRow="0" w:firstColumn="0" w:lastColumn="0" w:oddVBand="0" w:evenVBand="0" w:oddHBand="1" w:evenHBand="0" w:firstRowFirstColumn="0" w:firstRowLastColumn="0" w:lastRowFirstColumn="0" w:lastRowLastColumn="0"/>
+            </w:pPr>
+          </w:p>
+        </w:tc>
+        <w:tc>
+          <w:tcPr>
+            <w:tcW w:w="1134" w:type="dxa"/>
+          </w:tcPr>
+          <w:p>
+            <w:pPr>
+              <w:cnfStyle w:val="000000100000" w:firstRow="0" w:lastRow="0" w:firstColumn="0" w:lastColumn="0" w:oddVBand="0" w:evenVBand="0" w:oddHBand="1" w:evenHBand="0" w:firstRowFirstColumn="0" w:firstRowLastColumn="0" w:lastRowFirstColumn="0" w:lastRowLastColumn="0"/>
+            </w:pPr>
+          </w:p>
+        </w:tc>
+      </w:tr>
+      <w:tr>
+        <w:tc>
+          <w:tcPr>
+            <w:cnfStyle w:val="001000000000" w:firstRow="0" w:lastRow="0" w:firstColumn="1" w:lastColumn="0" w:oddVBand="0" w:evenVBand="0" w:oddHBand="0" w:evenHBand="0" w:firstRowFirstColumn="0" w:firstRowLastColumn="0" w:lastRowFirstColumn="0" w:lastRowLastColumn="0"/>
+            <w:tcW w:w="1844" w:type="dxa"/>
+          </w:tcPr>
+          <w:p/>
+        </w:tc>
+        <w:tc>
+          <w:tcPr>
+            <w:tcW w:w="1388" w:type="dxa"/>
+          </w:tcPr>
+          <w:p>
+            <w:pPr>
+              <w:cnfStyle w:val="000000000000" w:firstRow="0" w:lastRow="0" w:firstColumn="0" w:lastColumn="0" w:oddVBand="0" w:evenVBand="0" w:oddHBand="0" w:evenHBand="0" w:firstRowFirstColumn="0" w:firstRowLastColumn="0" w:lastRowFirstColumn="0" w:lastRowLastColumn="0"/>
+            </w:pPr>
+          </w:p>
+        </w:tc>
+        <w:tc>
+          <w:tcPr>
+            <w:tcW w:w="5274" w:type="dxa"/>
+          </w:tcPr>
+          <w:p>
+            <w:pPr>
+              <w:cnfStyle w:val="000000000000" w:firstRow="0" w:lastRow="0" w:firstColumn="0" w:lastColumn="0" w:oddVBand="0" w:evenVBand="0" w:oddHBand="0" w:evenHBand="0" w:firstRowFirstColumn="0" w:firstRowLastColumn="0" w:lastRowFirstColumn="0" w:lastRowLastColumn="0"/>
+            </w:pPr>
+          </w:p>
+        </w:tc>
+        <w:tc>
+          <w:tcPr>
+            <w:tcW w:w="1134" w:type="dxa"/>
+          </w:tcPr>
+          <w:p>
+            <w:pPr>
+              <w:cnfStyle w:val="000000000000" w:firstRow="0" w:lastRow="0" w:firstColumn="0" w:lastColumn="0" w:oddVBand="0" w:evenVBand="0" w:oddHBand="0" w:evenHBand="0" w:firstRowFirstColumn="0" w:firstRowLastColumn="0" w:lastRowFirstColumn="0" w:lastRowLastColumn="0"/>
+            </w:pPr>
+          </w:p>
+        </w:tc>
+      </w:tr>
+    </w:tbl>
+    <w:p>
+      <w:r>
+        <w:br w:type="page"/>
+      </w:r>
+    </w:p>
     <w:sdt>
       <w:sdtPr>
+        <w:rPr>
+          <w:rFonts w:asciiTheme="minorHAnsi" w:eastAsiaTheme="minorHAnsi" w:hAnsiTheme="minorHAnsi" w:cstheme="minorBidi"/>
+          <w:color w:val="auto"/>
+          <w:sz w:val="22"/>
+          <w:szCs w:val="22"/>
+        </w:rPr>
         <w:id w:val="-449474411"/>
         <w:docPartObj>
           <w:docPartGallery w:val="Table of Contents"/>
@@ -4113,12 +4465,8 @@
       </w:sdtPr>
       <w:sdtEndPr>
         <w:rPr>
-          <w:rFonts w:asciiTheme="minorHAnsi" w:eastAsiaTheme="minorHAnsi" w:hAnsiTheme="minorHAnsi" w:cstheme="minorBidi"/>
           <w:b/>
           <w:bCs/>
-          <w:color w:val="auto"/>
-          <w:sz w:val="22"/>
-          <w:szCs w:val="22"/>
         </w:rPr>
       </w:sdtEndPr>
       <w:sdtContent>
@@ -4127,10 +4475,20 @@
             <w:pStyle w:val="TtuloTDC"/>
           </w:pPr>
           <w:r>
-            <w:t>Contenido</w:t>
+            <w:t>Índice</w:t>
           </w:r>
         </w:p>
         <w:p>
+          <w:pPr>
+            <w:pStyle w:val="TDC1"/>
+            <w:tabs>
+              <w:tab w:val="right" w:leader="dot" w:pos="8494"/>
+            </w:tabs>
+            <w:rPr>
+              <w:rFonts w:eastAsiaTheme="minorEastAsia"/>
+              <w:noProof/>
+            </w:rPr>
+          </w:pPr>
           <w:r>
             <w:fldChar w:fldCharType="begin"/>
           </w:r>
@@ -4140,14 +4498,617 @@
           <w:r>
             <w:fldChar w:fldCharType="separate"/>
           </w:r>
-          <w:r>
+          <w:hyperlink w:anchor="_Toc117154246" w:history="1">
+            <w:r>
+              <w:rPr>
+                <w:rStyle w:val="Hipervnculo"/>
+                <w:noProof/>
+              </w:rPr>
+              <w:t>1.- Introducción</w:t>
+            </w:r>
+            <w:r>
+              <w:rPr>
+                <w:noProof/>
+                <w:webHidden/>
+              </w:rPr>
+              <w:tab/>
+            </w:r>
+            <w:r>
+              <w:rPr>
+                <w:noProof/>
+                <w:webHidden/>
+              </w:rPr>
+              <w:fldChar w:fldCharType="begin"/>
+            </w:r>
+            <w:r>
+              <w:rPr>
+                <w:noProof/>
+                <w:webHidden/>
+              </w:rPr>
+              <w:instrText xml:space="preserve"> PAGEREF _Toc117154246 \h </w:instrText>
+            </w:r>
+            <w:r>
+              <w:rPr>
+                <w:noProof/>
+                <w:webHidden/>
+              </w:rPr>
+            </w:r>
+            <w:r>
+              <w:rPr>
+                <w:noProof/>
+                <w:webHidden/>
+              </w:rPr>
+              <w:fldChar w:fldCharType="separate"/>
+            </w:r>
+            <w:r>
+              <w:rPr>
+                <w:noProof/>
+                <w:webHidden/>
+              </w:rPr>
+              <w:t>2</w:t>
+            </w:r>
+            <w:r>
+              <w:rPr>
+                <w:noProof/>
+                <w:webHidden/>
+              </w:rPr>
+              <w:fldChar w:fldCharType="end"/>
+            </w:r>
+          </w:hyperlink>
+        </w:p>
+        <w:p>
+          <w:pPr>
+            <w:pStyle w:val="TDC1"/>
+            <w:tabs>
+              <w:tab w:val="right" w:leader="dot" w:pos="8494"/>
+            </w:tabs>
             <w:rPr>
-              <w:b/>
-              <w:bCs/>
+              <w:rFonts w:eastAsiaTheme="minorEastAsia"/>
               <w:noProof/>
             </w:rPr>
-            <w:t>No se encontraron entradas de tabla de contenido.</w:t>
-          </w:r>
+          </w:pPr>
+          <w:hyperlink w:anchor="_Toc117154247" w:history="1">
+            <w:r>
+              <w:rPr>
+                <w:rStyle w:val="Hipervnculo"/>
+                <w:noProof/>
+              </w:rPr>
+              <w:t>2.- Objetivos del Proyecto</w:t>
+            </w:r>
+            <w:r>
+              <w:rPr>
+                <w:noProof/>
+                <w:webHidden/>
+              </w:rPr>
+              <w:tab/>
+            </w:r>
+            <w:r>
+              <w:rPr>
+                <w:noProof/>
+                <w:webHidden/>
+              </w:rPr>
+              <w:fldChar w:fldCharType="begin"/>
+            </w:r>
+            <w:r>
+              <w:rPr>
+                <w:noProof/>
+                <w:webHidden/>
+              </w:rPr>
+              <w:instrText xml:space="preserve"> PAGEREF _Toc117154247 \h </w:instrText>
+            </w:r>
+            <w:r>
+              <w:rPr>
+                <w:noProof/>
+                <w:webHidden/>
+              </w:rPr>
+            </w:r>
+            <w:r>
+              <w:rPr>
+                <w:noProof/>
+                <w:webHidden/>
+              </w:rPr>
+              <w:fldChar w:fldCharType="separate"/>
+            </w:r>
+            <w:r>
+              <w:rPr>
+                <w:noProof/>
+                <w:webHidden/>
+              </w:rPr>
+              <w:t>2</w:t>
+            </w:r>
+            <w:r>
+              <w:rPr>
+                <w:noProof/>
+                <w:webHidden/>
+              </w:rPr>
+              <w:fldChar w:fldCharType="end"/>
+            </w:r>
+          </w:hyperlink>
+        </w:p>
+        <w:p>
+          <w:pPr>
+            <w:pStyle w:val="TDC2"/>
+            <w:tabs>
+              <w:tab w:val="right" w:leader="dot" w:pos="8494"/>
+            </w:tabs>
+            <w:rPr>
+              <w:rFonts w:eastAsiaTheme="minorEastAsia"/>
+              <w:noProof/>
+            </w:rPr>
+          </w:pPr>
+          <w:hyperlink w:anchor="_Toc117154248" w:history="1">
+            <w:r>
+              <w:rPr>
+                <w:rStyle w:val="Hipervnculo"/>
+                <w:noProof/>
+              </w:rPr>
+              <w:t>2.1.- Objetivo general</w:t>
+            </w:r>
+            <w:r>
+              <w:rPr>
+                <w:noProof/>
+                <w:webHidden/>
+              </w:rPr>
+              <w:tab/>
+            </w:r>
+            <w:r>
+              <w:rPr>
+                <w:noProof/>
+                <w:webHidden/>
+              </w:rPr>
+              <w:fldChar w:fldCharType="begin"/>
+            </w:r>
+            <w:r>
+              <w:rPr>
+                <w:noProof/>
+                <w:webHidden/>
+              </w:rPr>
+              <w:instrText xml:space="preserve"> PAGEREF _Toc117154248 \h </w:instrText>
+            </w:r>
+            <w:r>
+              <w:rPr>
+                <w:noProof/>
+                <w:webHidden/>
+              </w:rPr>
+            </w:r>
+            <w:r>
+              <w:rPr>
+                <w:noProof/>
+                <w:webHidden/>
+              </w:rPr>
+              <w:fldChar w:fldCharType="separate"/>
+            </w:r>
+            <w:r>
+              <w:rPr>
+                <w:noProof/>
+                <w:webHidden/>
+              </w:rPr>
+              <w:t>2</w:t>
+            </w:r>
+            <w:r>
+              <w:rPr>
+                <w:noProof/>
+                <w:webHidden/>
+              </w:rPr>
+              <w:fldChar w:fldCharType="end"/>
+            </w:r>
+          </w:hyperlink>
+        </w:p>
+        <w:p>
+          <w:pPr>
+            <w:pStyle w:val="TDC2"/>
+            <w:tabs>
+              <w:tab w:val="right" w:leader="dot" w:pos="8494"/>
+            </w:tabs>
+            <w:rPr>
+              <w:rFonts w:eastAsiaTheme="minorEastAsia"/>
+              <w:noProof/>
+            </w:rPr>
+          </w:pPr>
+          <w:hyperlink w:anchor="_Toc117154249" w:history="1">
+            <w:r>
+              <w:rPr>
+                <w:rStyle w:val="Hipervnculo"/>
+                <w:noProof/>
+              </w:rPr>
+              <w:t>2.2.- Objetivos específicos</w:t>
+            </w:r>
+            <w:r>
+              <w:rPr>
+                <w:noProof/>
+                <w:webHidden/>
+              </w:rPr>
+              <w:tab/>
+            </w:r>
+            <w:r>
+              <w:rPr>
+                <w:noProof/>
+                <w:webHidden/>
+              </w:rPr>
+              <w:fldChar w:fldCharType="begin"/>
+            </w:r>
+            <w:r>
+              <w:rPr>
+                <w:noProof/>
+                <w:webHidden/>
+              </w:rPr>
+              <w:instrText xml:space="preserve"> PAGEREF _Toc117154249 \h </w:instrText>
+            </w:r>
+            <w:r>
+              <w:rPr>
+                <w:noProof/>
+                <w:webHidden/>
+              </w:rPr>
+            </w:r>
+            <w:r>
+              <w:rPr>
+                <w:noProof/>
+                <w:webHidden/>
+              </w:rPr>
+              <w:fldChar w:fldCharType="separate"/>
+            </w:r>
+            <w:r>
+              <w:rPr>
+                <w:noProof/>
+                <w:webHidden/>
+              </w:rPr>
+              <w:t>2</w:t>
+            </w:r>
+            <w:r>
+              <w:rPr>
+                <w:noProof/>
+                <w:webHidden/>
+              </w:rPr>
+              <w:fldChar w:fldCharType="end"/>
+            </w:r>
+          </w:hyperlink>
+        </w:p>
+        <w:p>
+          <w:pPr>
+            <w:pStyle w:val="TDC1"/>
+            <w:tabs>
+              <w:tab w:val="right" w:leader="dot" w:pos="8494"/>
+            </w:tabs>
+            <w:rPr>
+              <w:rFonts w:eastAsiaTheme="minorEastAsia"/>
+              <w:noProof/>
+            </w:rPr>
+          </w:pPr>
+          <w:hyperlink w:anchor="_Toc117154250" w:history="1">
+            <w:r>
+              <w:rPr>
+                <w:rStyle w:val="Hipervnculo"/>
+                <w:noProof/>
+              </w:rPr>
+              <w:t>3.- Marco general del proyecto</w:t>
+            </w:r>
+            <w:r>
+              <w:rPr>
+                <w:noProof/>
+                <w:webHidden/>
+              </w:rPr>
+              <w:tab/>
+            </w:r>
+            <w:r>
+              <w:rPr>
+                <w:noProof/>
+                <w:webHidden/>
+              </w:rPr>
+              <w:fldChar w:fldCharType="begin"/>
+            </w:r>
+            <w:r>
+              <w:rPr>
+                <w:noProof/>
+                <w:webHidden/>
+              </w:rPr>
+              <w:instrText xml:space="preserve"> PAGEREF _Toc117154250 \h </w:instrText>
+            </w:r>
+            <w:r>
+              <w:rPr>
+                <w:noProof/>
+                <w:webHidden/>
+              </w:rPr>
+            </w:r>
+            <w:r>
+              <w:rPr>
+                <w:noProof/>
+                <w:webHidden/>
+              </w:rPr>
+              <w:fldChar w:fldCharType="separate"/>
+            </w:r>
+            <w:r>
+              <w:rPr>
+                <w:noProof/>
+                <w:webHidden/>
+              </w:rPr>
+              <w:t>3</w:t>
+            </w:r>
+            <w:r>
+              <w:rPr>
+                <w:noProof/>
+                <w:webHidden/>
+              </w:rPr>
+              <w:fldChar w:fldCharType="end"/>
+            </w:r>
+          </w:hyperlink>
+        </w:p>
+        <w:p>
+          <w:pPr>
+            <w:pStyle w:val="TDC2"/>
+            <w:tabs>
+              <w:tab w:val="right" w:leader="dot" w:pos="8494"/>
+            </w:tabs>
+            <w:rPr>
+              <w:rFonts w:eastAsiaTheme="minorEastAsia"/>
+              <w:noProof/>
+            </w:rPr>
+          </w:pPr>
+          <w:hyperlink w:anchor="_Toc117154251" w:history="1">
+            <w:r>
+              <w:rPr>
+                <w:rStyle w:val="Hipervnculo"/>
+                <w:noProof/>
+              </w:rPr>
+              <w:t>3.1.- Descripción de los problemas identificados</w:t>
+            </w:r>
+            <w:r>
+              <w:rPr>
+                <w:noProof/>
+                <w:webHidden/>
+              </w:rPr>
+              <w:tab/>
+            </w:r>
+            <w:r>
+              <w:rPr>
+                <w:noProof/>
+                <w:webHidden/>
+              </w:rPr>
+              <w:fldChar w:fldCharType="begin"/>
+            </w:r>
+            <w:r>
+              <w:rPr>
+                <w:noProof/>
+                <w:webHidden/>
+              </w:rPr>
+              <w:instrText xml:space="preserve"> PAGEREF _Toc117154251 \h </w:instrText>
+            </w:r>
+            <w:r>
+              <w:rPr>
+                <w:noProof/>
+                <w:webHidden/>
+              </w:rPr>
+            </w:r>
+            <w:r>
+              <w:rPr>
+                <w:noProof/>
+                <w:webHidden/>
+              </w:rPr>
+              <w:fldChar w:fldCharType="separate"/>
+            </w:r>
+            <w:r>
+              <w:rPr>
+                <w:noProof/>
+                <w:webHidden/>
+              </w:rPr>
+              <w:t>3</w:t>
+            </w:r>
+            <w:r>
+              <w:rPr>
+                <w:noProof/>
+                <w:webHidden/>
+              </w:rPr>
+              <w:fldChar w:fldCharType="end"/>
+            </w:r>
+          </w:hyperlink>
+        </w:p>
+        <w:p>
+          <w:pPr>
+            <w:pStyle w:val="TDC2"/>
+            <w:tabs>
+              <w:tab w:val="right" w:leader="dot" w:pos="8494"/>
+            </w:tabs>
+            <w:rPr>
+              <w:rFonts w:eastAsiaTheme="minorEastAsia"/>
+              <w:noProof/>
+            </w:rPr>
+          </w:pPr>
+          <w:hyperlink w:anchor="_Toc117154252" w:history="1">
+            <w:r>
+              <w:rPr>
+                <w:rStyle w:val="Hipervnculo"/>
+                <w:noProof/>
+              </w:rPr>
+              <w:t>3.2.- Soluciones existentes en el mercado</w:t>
+            </w:r>
+            <w:r>
+              <w:rPr>
+                <w:noProof/>
+                <w:webHidden/>
+              </w:rPr>
+              <w:tab/>
+            </w:r>
+            <w:r>
+              <w:rPr>
+                <w:noProof/>
+                <w:webHidden/>
+              </w:rPr>
+              <w:fldChar w:fldCharType="begin"/>
+            </w:r>
+            <w:r>
+              <w:rPr>
+                <w:noProof/>
+                <w:webHidden/>
+              </w:rPr>
+              <w:instrText xml:space="preserve"> PAGEREF _Toc117154252 \h </w:instrText>
+            </w:r>
+            <w:r>
+              <w:rPr>
+                <w:noProof/>
+                <w:webHidden/>
+              </w:rPr>
+            </w:r>
+            <w:r>
+              <w:rPr>
+                <w:noProof/>
+                <w:webHidden/>
+              </w:rPr>
+              <w:fldChar w:fldCharType="separate"/>
+            </w:r>
+            <w:r>
+              <w:rPr>
+                <w:noProof/>
+                <w:webHidden/>
+              </w:rPr>
+              <w:t>3</w:t>
+            </w:r>
+            <w:r>
+              <w:rPr>
+                <w:noProof/>
+                <w:webHidden/>
+              </w:rPr>
+              <w:fldChar w:fldCharType="end"/>
+            </w:r>
+          </w:hyperlink>
+        </w:p>
+        <w:p>
+          <w:pPr>
+            <w:pStyle w:val="TDC1"/>
+            <w:tabs>
+              <w:tab w:val="right" w:leader="dot" w:pos="8494"/>
+            </w:tabs>
+            <w:rPr>
+              <w:rFonts w:eastAsiaTheme="minorEastAsia"/>
+              <w:noProof/>
+            </w:rPr>
+          </w:pPr>
+          <w:hyperlink w:anchor="_Toc117154253" w:history="1">
+            <w:r>
+              <w:rPr>
+                <w:rStyle w:val="Hipervnculo"/>
+                <w:noProof/>
+              </w:rPr>
+              <w:t>4.- Propuesta de solución</w:t>
+            </w:r>
+            <w:r>
+              <w:rPr>
+                <w:noProof/>
+                <w:webHidden/>
+              </w:rPr>
+              <w:tab/>
+            </w:r>
+            <w:r>
+              <w:rPr>
+                <w:noProof/>
+                <w:webHidden/>
+              </w:rPr>
+              <w:fldChar w:fldCharType="begin"/>
+            </w:r>
+            <w:r>
+              <w:rPr>
+                <w:noProof/>
+                <w:webHidden/>
+              </w:rPr>
+              <w:instrText xml:space="preserve"> PAGEREF _Toc117154253 \h </w:instrText>
+            </w:r>
+            <w:r>
+              <w:rPr>
+                <w:noProof/>
+                <w:webHidden/>
+              </w:rPr>
+            </w:r>
+            <w:r>
+              <w:rPr>
+                <w:noProof/>
+                <w:webHidden/>
+              </w:rPr>
+              <w:fldChar w:fldCharType="separate"/>
+            </w:r>
+            <w:r>
+              <w:rPr>
+                <w:noProof/>
+                <w:webHidden/>
+              </w:rPr>
+              <w:t>4</w:t>
+            </w:r>
+            <w:r>
+              <w:rPr>
+                <w:noProof/>
+                <w:webHidden/>
+              </w:rPr>
+              <w:fldChar w:fldCharType="end"/>
+            </w:r>
+          </w:hyperlink>
+        </w:p>
+        <w:p>
+          <w:pPr>
+            <w:pStyle w:val="TDC2"/>
+            <w:tabs>
+              <w:tab w:val="right" w:leader="dot" w:pos="8494"/>
+            </w:tabs>
+            <w:rPr>
+              <w:rFonts w:eastAsiaTheme="minorEastAsia"/>
+              <w:noProof/>
+            </w:rPr>
+          </w:pPr>
+          <w:hyperlink w:anchor="_Toc117154254" w:history="1">
+            <w:r>
+              <w:rPr>
+                <w:rStyle w:val="Hipervnculo"/>
+                <w:noProof/>
+              </w:rPr>
+              <w:t>4.1.- MVP</w:t>
+            </w:r>
+            <w:r>
+              <w:rPr>
+                <w:noProof/>
+                <w:webHidden/>
+              </w:rPr>
+              <w:tab/>
+            </w:r>
+            <w:r>
+              <w:rPr>
+                <w:noProof/>
+                <w:webHidden/>
+              </w:rPr>
+              <w:fldChar w:fldCharType="begin"/>
+            </w:r>
+            <w:r>
+              <w:rPr>
+                <w:noProof/>
+                <w:webHidden/>
+              </w:rPr>
+              <w:instrText xml:space="preserve"> PAGEREF _Toc117154254 \h </w:instrText>
+            </w:r>
+            <w:r>
+              <w:rPr>
+                <w:noProof/>
+                <w:webHidden/>
+              </w:rPr>
+            </w:r>
+            <w:r>
+              <w:rPr>
+                <w:noProof/>
+                <w:webHidden/>
+              </w:rPr>
+              <w:fldChar w:fldCharType="separate"/>
+            </w:r>
+            <w:r>
+              <w:rPr>
+                <w:noProof/>
+                <w:webHidden/>
+              </w:rPr>
+              <w:t>4</w:t>
+            </w:r>
+            <w:r>
+              <w:rPr>
+                <w:noProof/>
+                <w:webHidden/>
+              </w:rPr>
+              <w:fldChar w:fldCharType="end"/>
+            </w:r>
+          </w:hyperlink>
+        </w:p>
+        <w:p>
           <w:r>
             <w:rPr>
               <w:b/>
@@ -4167,12 +5128,226 @@
       <w:pPr>
         <w:pStyle w:val="Ttulo1"/>
       </w:pPr>
+      <w:bookmarkStart w:id="0" w:name="_Toc117154246"/>
       <w:r>
         <w:lastRenderedPageBreak/>
         <w:t>1.- Introducción</w:t>
       </w:r>
+      <w:bookmarkEnd w:id="0"/>
     </w:p>
     <w:p/>
+    <w:p>
+      <w:pPr>
+        <w:spacing w:line="276" w:lineRule="auto"/>
+        <w:ind w:firstLine="708"/>
+        <w:jc w:val="both"/>
+        <w:rPr>
+          <w:sz w:val="24"/>
+          <w:szCs w:val="24"/>
+        </w:rPr>
+      </w:pPr>
+      <w:r>
+        <w:rPr>
+          <w:sz w:val="24"/>
+          <w:szCs w:val="24"/>
+        </w:rPr>
+        <w:t xml:space="preserve">La gestión de un equipo deportivo es </w:t>
+      </w:r>
+      <w:r>
+        <w:rPr>
+          <w:sz w:val="24"/>
+          <w:szCs w:val="24"/>
+        </w:rPr>
+        <w:t>una tarea</w:t>
+      </w:r>
+      <w:r>
+        <w:rPr>
+          <w:sz w:val="24"/>
+          <w:szCs w:val="24"/>
+        </w:rPr>
+        <w:t xml:space="preserve"> que conlleva </w:t>
+      </w:r>
+      <w:r>
+        <w:rPr>
+          <w:sz w:val="24"/>
+          <w:szCs w:val="24"/>
+        </w:rPr>
+        <w:t xml:space="preserve">la organización de un sinfín de datos </w:t>
+      </w:r>
+      <w:r>
+        <w:rPr>
+          <w:sz w:val="24"/>
+          <w:szCs w:val="24"/>
+        </w:rPr>
+        <w:t>de los componentes del club</w:t>
+      </w:r>
+      <w:r>
+        <w:rPr>
+          <w:sz w:val="24"/>
+          <w:szCs w:val="24"/>
+        </w:rPr>
+        <w:t>, así como</w:t>
+      </w:r>
+      <w:r>
+        <w:rPr>
+          <w:sz w:val="24"/>
+          <w:szCs w:val="24"/>
+        </w:rPr>
+        <w:t xml:space="preserve"> documentos de distinta índole</w:t>
+      </w:r>
+      <w:r>
+        <w:rPr>
+          <w:sz w:val="24"/>
+          <w:szCs w:val="24"/>
+        </w:rPr>
+        <w:t>. Todos estos datos y documentos deben mantenerse actualizados</w:t>
+      </w:r>
+      <w:r>
+        <w:rPr>
+          <w:sz w:val="24"/>
+          <w:szCs w:val="24"/>
+        </w:rPr>
+        <w:t xml:space="preserve"> cuando caduquen: por ejemplo, los DNI de los integrantes.</w:t>
+      </w:r>
+    </w:p>
+    <w:p>
+      <w:pPr>
+        <w:spacing w:line="276" w:lineRule="auto"/>
+        <w:ind w:firstLine="708"/>
+        <w:jc w:val="both"/>
+        <w:rPr>
+          <w:sz w:val="24"/>
+          <w:szCs w:val="24"/>
+        </w:rPr>
+      </w:pPr>
+      <w:r>
+        <w:rPr>
+          <w:sz w:val="24"/>
+          <w:szCs w:val="24"/>
+        </w:rPr>
+        <w:t>Cada temporada</w:t>
+      </w:r>
+      <w:r>
+        <w:rPr>
+          <w:sz w:val="24"/>
+          <w:szCs w:val="24"/>
+        </w:rPr>
+        <w:t xml:space="preserve"> se renuevan todos los equipos del club, algunos jugadores abandonan el club, otros </w:t>
+      </w:r>
+      <w:r>
+        <w:rPr>
+          <w:sz w:val="24"/>
+          <w:szCs w:val="24"/>
+        </w:rPr>
+        <w:t>se unen. En categorías base, los integrantes de los equipos viene dado por su edad</w:t>
+      </w:r>
+      <w:r>
+        <w:rPr>
+          <w:sz w:val="24"/>
+          <w:szCs w:val="24"/>
+        </w:rPr>
+        <w:t>, es por eso por lo que hay que tener controlado que jugadores forman parte de cada equipo y en cada temporada.</w:t>
+      </w:r>
+    </w:p>
+    <w:p>
+      <w:pPr>
+        <w:spacing w:line="276" w:lineRule="auto"/>
+        <w:ind w:firstLine="708"/>
+        <w:jc w:val="both"/>
+        <w:rPr>
+          <w:sz w:val="24"/>
+          <w:szCs w:val="24"/>
+        </w:rPr>
+      </w:pPr>
+      <w:r>
+        <w:rPr>
+          <w:sz w:val="24"/>
+          <w:szCs w:val="24"/>
+        </w:rPr>
+        <w:t xml:space="preserve">Hasta ahora, el responsable de esta gestión del Club Handbol </w:t>
+      </w:r>
+      <w:r>
+        <w:rPr>
+          <w:sz w:val="24"/>
+          <w:szCs w:val="24"/>
+        </w:rPr>
+        <w:t>Xàtiva</w:t>
+      </w:r>
+      <w:r>
+        <w:rPr>
+          <w:sz w:val="24"/>
+          <w:szCs w:val="24"/>
+        </w:rPr>
+        <w:t xml:space="preserve"> usa el sistema de ficheros de Windows, sincronizado en OneDrive, junto con distintos Excel </w:t>
+      </w:r>
+      <w:r>
+        <w:rPr>
+          <w:sz w:val="24"/>
+          <w:szCs w:val="24"/>
+        </w:rPr>
+        <w:t>dicha organización de los datos y documentos de los distintos equipos del club.</w:t>
+      </w:r>
+    </w:p>
+    <w:p>
+      <w:pPr>
+        <w:spacing w:line="276" w:lineRule="auto"/>
+        <w:ind w:firstLine="708"/>
+        <w:jc w:val="both"/>
+        <w:rPr>
+          <w:sz w:val="24"/>
+          <w:szCs w:val="24"/>
+        </w:rPr>
+      </w:pPr>
+      <w:r>
+        <w:rPr>
+          <w:sz w:val="24"/>
+          <w:szCs w:val="24"/>
+        </w:rPr>
+        <w:t>Dada</w:t>
+      </w:r>
+      <w:r>
+        <w:rPr>
+          <w:sz w:val="24"/>
+          <w:szCs w:val="24"/>
+        </w:rPr>
+        <w:t xml:space="preserve"> esta forma de trabajar tan arcaica, y en la que </w:t>
+      </w:r>
+      <w:r>
+        <w:rPr>
+          <w:sz w:val="24"/>
+          <w:szCs w:val="24"/>
+        </w:rPr>
+        <w:t>en cada temporada se duplican las carpetas de los jugadores</w:t>
+      </w:r>
+      <w:r>
+        <w:rPr>
+          <w:sz w:val="24"/>
+          <w:szCs w:val="24"/>
+        </w:rPr>
+        <w:t xml:space="preserve"> teniendo datos duplicados de forma innecesaria y suponiendo un aumento </w:t>
+      </w:r>
+      <w:r>
+        <w:rPr>
+          <w:sz w:val="24"/>
+          <w:szCs w:val="24"/>
+        </w:rPr>
+        <w:t xml:space="preserve">del espacio en disco, nace el proyecto Gestión Deportiva, el cual trata de </w:t>
+      </w:r>
+      <w:r>
+        <w:rPr>
+          <w:sz w:val="24"/>
+          <w:szCs w:val="24"/>
+        </w:rPr>
+        <w:t xml:space="preserve">la creación de una aplicación completamente funcional en la que se </w:t>
+      </w:r>
+      <w:r>
+        <w:rPr>
+          <w:sz w:val="24"/>
+          <w:szCs w:val="24"/>
+        </w:rPr>
+        <w:t>simplificará toda la gestión de los jugadores y equipos de un club deportivo.</w:t>
+      </w:r>
+    </w:p>
     <w:p>
       <w:pPr>
         <w:spacing w:line="276" w:lineRule="auto"/>
@@ -4182,68 +5357,48 @@
           <w:szCs w:val="24"/>
         </w:rPr>
       </w:pPr>
-      <w:r>
-        <w:rPr>
-          <w:sz w:val="24"/>
-          <w:szCs w:val="24"/>
-        </w:rPr>
-        <w:t xml:space="preserve">La gestión de un equipo deportivo es </w:t>
-      </w:r>
-      <w:r>
-        <w:rPr>
-          <w:sz w:val="24"/>
-          <w:szCs w:val="24"/>
-        </w:rPr>
-        <w:t>una tarea</w:t>
-      </w:r>
-      <w:r>
-        <w:rPr>
-          <w:sz w:val="24"/>
-          <w:szCs w:val="24"/>
-        </w:rPr>
-        <w:t xml:space="preserve"> que conlleva </w:t>
-      </w:r>
-      <w:r>
-        <w:rPr>
-          <w:sz w:val="24"/>
-          <w:szCs w:val="24"/>
-        </w:rPr>
-        <w:t xml:space="preserve">la organización de un sinfín de datos </w:t>
-      </w:r>
-      <w:r>
-        <w:rPr>
-          <w:sz w:val="24"/>
-          <w:szCs w:val="24"/>
-        </w:rPr>
-        <w:t>de los componentes del club</w:t>
-      </w:r>
-      <w:r>
-        <w:rPr>
-          <w:sz w:val="24"/>
-          <w:szCs w:val="24"/>
-        </w:rPr>
-        <w:t>, así como</w:t>
-      </w:r>
-      <w:r>
-        <w:rPr>
-          <w:sz w:val="24"/>
-          <w:szCs w:val="24"/>
-        </w:rPr>
-        <w:t xml:space="preserve"> documentos de distinta índole</w:t>
-      </w:r>
-      <w:r>
-        <w:rPr>
-          <w:sz w:val="24"/>
-          <w:szCs w:val="24"/>
-        </w:rPr>
-        <w:t>. Todos estos datos y documentos deben mantenerse actualizados</w:t>
-      </w:r>
-      <w:r>
-        <w:rPr>
-          <w:sz w:val="24"/>
-          <w:szCs w:val="24"/>
-        </w:rPr>
-        <w:t xml:space="preserve"> cuando caduquen: por ejemplo, los DNI de los integrantes.</w:t>
+    </w:p>
+    <w:p>
+      <w:pPr>
+        <w:pStyle w:val="Ttulo1"/>
+      </w:pPr>
+      <w:bookmarkStart w:id="1" w:name="_Toc117154247"/>
+      <w:r>
+        <w:t>2.- Objetivos del Proyecto</w:t>
+      </w:r>
+      <w:bookmarkEnd w:id="1"/>
+    </w:p>
+    <w:p/>
+    <w:p>
+      <w:pPr>
+        <w:spacing w:line="276" w:lineRule="auto"/>
+        <w:ind w:firstLine="708"/>
+        <w:jc w:val="both"/>
+        <w:rPr>
+          <w:sz w:val="24"/>
+          <w:szCs w:val="24"/>
+        </w:rPr>
+      </w:pPr>
+      <w:r>
+        <w:rPr>
+          <w:sz w:val="24"/>
+          <w:szCs w:val="24"/>
+        </w:rPr>
+        <w:t>En esta sección, se presentan y describen tanto el objetivo principal como los objetivos</w:t>
+      </w:r>
+      <w:r>
+        <w:rPr>
+          <w:sz w:val="24"/>
+          <w:szCs w:val="24"/>
+        </w:rPr>
+        <w:t xml:space="preserve"> </w:t>
+      </w:r>
+      <w:r>
+        <w:rPr>
+          <w:sz w:val="24"/>
+          <w:szCs w:val="24"/>
+        </w:rPr>
+        <w:t>específicos a cumplir en el desarrollo del proyecto.</w:t>
       </w:r>
     </w:p>
     <w:p>
@@ -4255,33 +5410,41 @@
           <w:szCs w:val="24"/>
         </w:rPr>
       </w:pPr>
-      <w:r>
-        <w:rPr>
-          <w:sz w:val="24"/>
-          <w:szCs w:val="24"/>
-        </w:rPr>
-        <w:t>Cada temporada</w:t>
-      </w:r>
-      <w:r>
-        <w:rPr>
-          <w:sz w:val="24"/>
-          <w:szCs w:val="24"/>
-        </w:rPr>
-        <w:t xml:space="preserve"> se renuevan todos los equipos del club, algunos jugadores abandonan el club, otros </w:t>
-      </w:r>
-      <w:r>
-        <w:rPr>
-          <w:sz w:val="24"/>
-          <w:szCs w:val="24"/>
-        </w:rPr>
-        <w:t>se unen. En categorías base, los integrantes de los equipos viene dado por su edad</w:t>
-      </w:r>
-      <w:r>
-        <w:rPr>
-          <w:sz w:val="24"/>
-          <w:szCs w:val="24"/>
-        </w:rPr>
-        <w:t>, es por eso por lo que hay que tener controlado que jugadores forman parte de cada equipo y en cada temporada.</w:t>
+    </w:p>
+    <w:p>
+      <w:pPr>
+        <w:pStyle w:val="Ttulo2"/>
+      </w:pPr>
+      <w:bookmarkStart w:id="2" w:name="_Toc117154248"/>
+      <w:r>
+        <w:t>2.1.- Objetivo general</w:t>
+      </w:r>
+      <w:bookmarkEnd w:id="2"/>
+    </w:p>
+    <w:p/>
+    <w:p>
+      <w:pPr>
+        <w:spacing w:line="276" w:lineRule="auto"/>
+        <w:ind w:firstLine="708"/>
+        <w:jc w:val="both"/>
+        <w:rPr>
+          <w:sz w:val="24"/>
+          <w:szCs w:val="24"/>
+        </w:rPr>
+      </w:pPr>
+      <w:r>
+        <w:rPr>
+          <w:sz w:val="24"/>
+          <w:szCs w:val="24"/>
+        </w:rPr>
+        <w:t xml:space="preserve">El objetivo general de este proyecto es la creación de una aplicación de escritorio mediante la que se facilita </w:t>
+      </w:r>
+      <w:r>
+        <w:rPr>
+          <w:sz w:val="24"/>
+          <w:szCs w:val="24"/>
+        </w:rPr>
+        <w:t>la gestión y tratamiento de los datos de los distintos jugadores y equipos de un club deportivo</w:t>
       </w:r>
     </w:p>
     <w:p>
@@ -4293,204 +5456,16 @@
           <w:szCs w:val="24"/>
         </w:rPr>
       </w:pPr>
-      <w:r>
-        <w:rPr>
-          <w:sz w:val="24"/>
-          <w:szCs w:val="24"/>
-        </w:rPr>
-        <w:t xml:space="preserve">Hasta ahora, el responsable de esta gestión del Club Handbol </w:t>
-      </w:r>
-      <w:r>
-        <w:rPr>
-          <w:sz w:val="24"/>
-          <w:szCs w:val="24"/>
-        </w:rPr>
-        <w:t>Xàtiva</w:t>
-      </w:r>
-      <w:r>
-        <w:rPr>
-          <w:sz w:val="24"/>
-          <w:szCs w:val="24"/>
-        </w:rPr>
-        <w:t xml:space="preserve"> usa el sistema de ficheros de Windows, sincronizado en OneDrive, junto con distintos Excel </w:t>
-      </w:r>
-      <w:r>
-        <w:rPr>
-          <w:sz w:val="24"/>
-          <w:szCs w:val="24"/>
-        </w:rPr>
-        <w:t>dicha organización de los datos y documentos de los distintos equipos del club.</w:t>
-      </w:r>
-    </w:p>
-    <w:p>
-      <w:pPr>
-        <w:spacing w:line="276" w:lineRule="auto"/>
-        <w:jc w:val="both"/>
-        <w:rPr>
-          <w:sz w:val="24"/>
-          <w:szCs w:val="24"/>
-        </w:rPr>
-      </w:pPr>
-      <w:r>
-        <w:rPr>
-          <w:sz w:val="24"/>
-          <w:szCs w:val="24"/>
-        </w:rPr>
-        <w:t>Dada</w:t>
-      </w:r>
-      <w:r>
-        <w:rPr>
-          <w:sz w:val="24"/>
-          <w:szCs w:val="24"/>
-        </w:rPr>
-        <w:t xml:space="preserve"> esta forma de trabajar tan arcaica, y en la que </w:t>
-      </w:r>
-      <w:r>
-        <w:rPr>
-          <w:sz w:val="24"/>
-          <w:szCs w:val="24"/>
-        </w:rPr>
-        <w:t>en cada temporada se duplican las carpetas de los jugadores</w:t>
-      </w:r>
-      <w:r>
-        <w:rPr>
-          <w:sz w:val="24"/>
-          <w:szCs w:val="24"/>
-        </w:rPr>
-        <w:t xml:space="preserve"> teniendo datos duplicados de forma innecesaria y suponiendo un aumento </w:t>
-      </w:r>
-      <w:r>
-        <w:rPr>
-          <w:sz w:val="24"/>
-          <w:szCs w:val="24"/>
-        </w:rPr>
-        <w:t xml:space="preserve">del espacio en disco, nace el proyecto Gestión Deportiva, el cual trata de </w:t>
-      </w:r>
-      <w:r>
-        <w:rPr>
-          <w:sz w:val="24"/>
-          <w:szCs w:val="24"/>
-        </w:rPr>
-        <w:t xml:space="preserve">la creación de una aplicación completamente funcional en la que se </w:t>
-      </w:r>
-      <w:r>
-        <w:rPr>
-          <w:sz w:val="24"/>
-          <w:szCs w:val="24"/>
-        </w:rPr>
-        <w:t>simplificará toda la gestión de los jugadores y equipos de un club deportivo.</w:t>
-      </w:r>
-    </w:p>
-    <w:p>
-      <w:pPr>
-        <w:spacing w:line="276" w:lineRule="auto"/>
-        <w:jc w:val="both"/>
-        <w:rPr>
-          <w:sz w:val="24"/>
-          <w:szCs w:val="24"/>
-        </w:rPr>
-      </w:pPr>
-    </w:p>
-    <w:p>
-      <w:pPr>
-        <w:pStyle w:val="Ttulo1"/>
-      </w:pPr>
-      <w:r>
-        <w:t>2.- Objetivos del Proyecto</w:t>
-      </w:r>
-    </w:p>
-    <w:p/>
-    <w:p>
-      <w:pPr>
-        <w:spacing w:line="276" w:lineRule="auto"/>
-        <w:jc w:val="both"/>
-        <w:rPr>
-          <w:sz w:val="24"/>
-          <w:szCs w:val="24"/>
-        </w:rPr>
-      </w:pPr>
-      <w:r>
-        <w:rPr>
-          <w:sz w:val="24"/>
-          <w:szCs w:val="24"/>
-        </w:rPr>
-        <w:t>En esta sección, se presentan y describen tanto el objetivo principal como los objetivos</w:t>
-      </w:r>
-      <w:r>
-        <w:rPr>
-          <w:sz w:val="24"/>
-          <w:szCs w:val="24"/>
-        </w:rPr>
-        <w:t xml:space="preserve"> </w:t>
-      </w:r>
-      <w:r>
-        <w:rPr>
-          <w:sz w:val="24"/>
-          <w:szCs w:val="24"/>
-        </w:rPr>
-        <w:t>específicos a cumplir en el desarrollo del proyecto.</w:t>
-      </w:r>
-    </w:p>
-    <w:p>
-      <w:pPr>
-        <w:spacing w:line="276" w:lineRule="auto"/>
-        <w:jc w:val="both"/>
-        <w:rPr>
-          <w:sz w:val="24"/>
-          <w:szCs w:val="24"/>
-        </w:rPr>
-      </w:pPr>
     </w:p>
     <w:p>
       <w:pPr>
         <w:pStyle w:val="Ttulo2"/>
       </w:pPr>
-      <w:r>
-        <w:t>2.1.- Objetivo general</w:t>
-      </w:r>
-    </w:p>
-    <w:p/>
-    <w:p>
-      <w:pPr>
-        <w:spacing w:line="276" w:lineRule="auto"/>
-        <w:jc w:val="both"/>
-        <w:rPr>
-          <w:sz w:val="24"/>
-          <w:szCs w:val="24"/>
-        </w:rPr>
-      </w:pPr>
-      <w:r>
-        <w:rPr>
-          <w:sz w:val="24"/>
-          <w:szCs w:val="24"/>
-        </w:rPr>
-        <w:t xml:space="preserve">El objetivo general de este proyecto es la creación de una aplicación de escritorio mediante la que se facilita </w:t>
-      </w:r>
-      <w:r>
-        <w:rPr>
-          <w:sz w:val="24"/>
-          <w:szCs w:val="24"/>
-        </w:rPr>
-        <w:t>la gestión y tratamiento de los datos de los distintos jugadores y equipos de un club deportivo</w:t>
-      </w:r>
-    </w:p>
-    <w:p>
-      <w:pPr>
-        <w:spacing w:line="276" w:lineRule="auto"/>
-        <w:jc w:val="both"/>
-        <w:rPr>
-          <w:sz w:val="24"/>
-          <w:szCs w:val="24"/>
-        </w:rPr>
-      </w:pPr>
-    </w:p>
-    <w:p>
-      <w:pPr>
-        <w:pStyle w:val="Ttulo2"/>
-      </w:pPr>
+      <w:bookmarkStart w:id="3" w:name="_Toc117154249"/>
       <w:r>
         <w:t>2.2.- Objetivos específicos</w:t>
       </w:r>
+      <w:bookmarkEnd w:id="3"/>
     </w:p>
     <w:p/>
     <w:p>
@@ -4519,8 +5494,33 @@
           <w:sz w:val="24"/>
           <w:szCs w:val="24"/>
         </w:rPr>
-        <w:t>la filosofía de programación Backend (mediante un API REST) y Frontend</w:t>
-      </w:r>
+        <w:t xml:space="preserve">la filosofía de programación </w:t>
+      </w:r>
+      <w:proofErr w:type="spellStart"/>
+      <w:r>
+        <w:rPr>
+          <w:sz w:val="24"/>
+          <w:szCs w:val="24"/>
+        </w:rPr>
+        <w:t>Backend</w:t>
+      </w:r>
+      <w:proofErr w:type="spellEnd"/>
+      <w:r>
+        <w:rPr>
+          <w:sz w:val="24"/>
+          <w:szCs w:val="24"/>
+        </w:rPr>
+        <w:t xml:space="preserve"> (mediante un API REST) y </w:t>
+      </w:r>
+      <w:proofErr w:type="spellStart"/>
+      <w:r>
+        <w:rPr>
+          <w:sz w:val="24"/>
+          <w:szCs w:val="24"/>
+        </w:rPr>
+        <w:t>Frontend</w:t>
+      </w:r>
+      <w:proofErr w:type="spellEnd"/>
       <w:r>
         <w:rPr>
           <w:sz w:val="24"/>
@@ -4579,6 +5579,1247 @@
         </w:rPr>
         <w:lastRenderedPageBreak/>
         <w:t>Realización de una aplicación para iOS y Android con las mismas funcionalidades que la aplicación de escritorio.</w:t>
+      </w:r>
+    </w:p>
+    <w:p>
+      <w:pPr>
+        <w:pStyle w:val="Ttulo1"/>
+      </w:pPr>
+      <w:bookmarkStart w:id="4" w:name="_Toc117154250"/>
+      <w:r>
+        <w:t>3.- Marco general del proyecto</w:t>
+      </w:r>
+      <w:bookmarkEnd w:id="4"/>
+    </w:p>
+    <w:p/>
+    <w:p>
+      <w:pPr>
+        <w:spacing w:line="276" w:lineRule="auto"/>
+        <w:ind w:firstLine="708"/>
+        <w:jc w:val="both"/>
+        <w:rPr>
+          <w:sz w:val="24"/>
+          <w:szCs w:val="24"/>
+        </w:rPr>
+      </w:pPr>
+      <w:r>
+        <w:rPr>
+          <w:sz w:val="24"/>
+          <w:szCs w:val="24"/>
+        </w:rPr>
+        <w:t>En esta sección, se presentará una descripción general de la problemática, como también una descripción general de la situación actual.</w:t>
+      </w:r>
+    </w:p>
+    <w:p>
+      <w:pPr>
+        <w:spacing w:line="276" w:lineRule="auto"/>
+        <w:jc w:val="both"/>
+        <w:rPr>
+          <w:sz w:val="24"/>
+          <w:szCs w:val="24"/>
+        </w:rPr>
+      </w:pPr>
+    </w:p>
+    <w:p>
+      <w:pPr>
+        <w:pStyle w:val="Ttulo2"/>
+      </w:pPr>
+      <w:bookmarkStart w:id="5" w:name="_Toc117154251"/>
+      <w:r>
+        <w:t>3.1.- Descripción de los problemas identificados</w:t>
+      </w:r>
+      <w:bookmarkEnd w:id="5"/>
+    </w:p>
+    <w:p/>
+    <w:p>
+      <w:pPr>
+        <w:pStyle w:val="Prrafodelista"/>
+        <w:numPr>
+          <w:ilvl w:val="0"/>
+          <w:numId w:val="2"/>
+        </w:numPr>
+        <w:spacing w:line="276" w:lineRule="auto"/>
+        <w:jc w:val="both"/>
+        <w:rPr>
+          <w:sz w:val="24"/>
+          <w:szCs w:val="24"/>
+        </w:rPr>
+      </w:pPr>
+      <w:r>
+        <w:rPr>
+          <w:sz w:val="24"/>
+          <w:szCs w:val="24"/>
+        </w:rPr>
+        <w:t xml:space="preserve">Una de las problemáticas identificadas es </w:t>
+      </w:r>
+      <w:r>
+        <w:rPr>
+          <w:sz w:val="24"/>
+          <w:szCs w:val="24"/>
+        </w:rPr>
+        <w:t>el tedioso problema de organizar toda la documentación de los jugadores como los datos identificativos</w:t>
+      </w:r>
+      <w:r>
+        <w:rPr>
+          <w:sz w:val="24"/>
+          <w:szCs w:val="24"/>
+        </w:rPr>
+        <w:t xml:space="preserve"> y los documentos requeridos (DNI, autorizaciones, revisiones médicas…) en carpetas</w:t>
+      </w:r>
+      <w:r>
+        <w:rPr>
+          <w:sz w:val="24"/>
+          <w:szCs w:val="24"/>
+        </w:rPr>
+        <w:t>, duplicando estos documentos cada temporada.</w:t>
+      </w:r>
+    </w:p>
+    <w:p>
+      <w:pPr>
+        <w:pStyle w:val="Prrafodelista"/>
+        <w:numPr>
+          <w:ilvl w:val="0"/>
+          <w:numId w:val="2"/>
+        </w:numPr>
+        <w:spacing w:line="276" w:lineRule="auto"/>
+        <w:jc w:val="both"/>
+        <w:rPr>
+          <w:sz w:val="24"/>
+          <w:szCs w:val="24"/>
+        </w:rPr>
+      </w:pPr>
+      <w:r>
+        <w:rPr>
+          <w:sz w:val="24"/>
+          <w:szCs w:val="24"/>
+        </w:rPr>
+        <w:t>La mayoría de los documentos tienen fecha de caducidad</w:t>
+      </w:r>
+      <w:r>
+        <w:rPr>
+          <w:sz w:val="24"/>
+          <w:szCs w:val="24"/>
+        </w:rPr>
+        <w:t>, es imposible detectar que documentación está caducada sin entrar expresamente al documento y revisar esa fecha de caducidad.</w:t>
+      </w:r>
+    </w:p>
+    <w:p>
+      <w:pPr>
+        <w:pStyle w:val="Prrafodelista"/>
+        <w:numPr>
+          <w:ilvl w:val="0"/>
+          <w:numId w:val="2"/>
+        </w:numPr>
+        <w:spacing w:line="276" w:lineRule="auto"/>
+        <w:jc w:val="both"/>
+        <w:rPr>
+          <w:sz w:val="24"/>
+          <w:szCs w:val="24"/>
+        </w:rPr>
+      </w:pPr>
+      <w:r>
+        <w:rPr>
+          <w:sz w:val="24"/>
+          <w:szCs w:val="24"/>
+        </w:rPr>
+        <w:t>Actualmente</w:t>
+      </w:r>
+      <w:r>
+        <w:rPr>
+          <w:sz w:val="24"/>
+          <w:szCs w:val="24"/>
+        </w:rPr>
+        <w:t xml:space="preserve"> solo tiene acceso a los datos la persona que gestiona las inscripciones en federación</w:t>
+      </w:r>
+      <w:r>
+        <w:rPr>
+          <w:sz w:val="24"/>
+          <w:szCs w:val="24"/>
+        </w:rPr>
+        <w:t xml:space="preserve">. </w:t>
+      </w:r>
+      <w:r>
+        <w:rPr>
+          <w:sz w:val="24"/>
+          <w:szCs w:val="24"/>
+        </w:rPr>
+        <w:t>En caso de que</w:t>
+      </w:r>
+      <w:r>
+        <w:rPr>
+          <w:sz w:val="24"/>
+          <w:szCs w:val="24"/>
+        </w:rPr>
+        <w:t xml:space="preserve"> algún entrenador necesita algún dato de sus jugadores, o se necesita un listado de los jugadores para algún evento u organizaciones como el ayuntamiento, </w:t>
+      </w:r>
+      <w:r>
+        <w:rPr>
+          <w:sz w:val="24"/>
+          <w:szCs w:val="24"/>
+        </w:rPr>
+        <w:t>solo una persona puede elaborarlos.</w:t>
+      </w:r>
+    </w:p>
+    <w:p>
+      <w:pPr>
+        <w:pStyle w:val="Prrafodelista"/>
+        <w:spacing w:line="276" w:lineRule="auto"/>
+        <w:jc w:val="both"/>
+        <w:rPr>
+          <w:sz w:val="24"/>
+          <w:szCs w:val="24"/>
+        </w:rPr>
+      </w:pPr>
+    </w:p>
+    <w:p>
+      <w:pPr>
+        <w:pStyle w:val="Ttulo2"/>
+      </w:pPr>
+      <w:bookmarkStart w:id="6" w:name="_Toc117154252"/>
+      <w:r>
+        <w:t>3.2.- Soluciones existentes en el mercado</w:t>
+      </w:r>
+      <w:bookmarkEnd w:id="6"/>
+      <w:r>
+        <w:t xml:space="preserve"> </w:t>
+      </w:r>
+    </w:p>
+    <w:p/>
+    <w:p>
+      <w:pPr>
+        <w:pStyle w:val="Prrafodelista"/>
+        <w:numPr>
+          <w:ilvl w:val="0"/>
+          <w:numId w:val="3"/>
+        </w:numPr>
+      </w:pPr>
+      <w:r>
+        <w:t>GESDEPNET:</w:t>
+      </w:r>
+      <w:r>
+        <w:t xml:space="preserve"> </w:t>
+      </w:r>
+      <w:hyperlink r:id="rId7" w:history="1">
+        <w:r>
+          <w:rPr>
+            <w:rStyle w:val="Hipervnculo"/>
+          </w:rPr>
+          <w:t>https://www.gestiondeportiva.com/web</w:t>
+        </w:r>
+      </w:hyperlink>
+      <w:r>
+        <w:t xml:space="preserve"> </w:t>
+      </w:r>
+      <w:hyperlink r:id="rId8" w:history="1">
+        <w:r>
+          <w:rPr>
+            <w:rStyle w:val="Hipervnculo"/>
+          </w:rPr>
+          <w:t>http://www.gesdep.net/v3/login.aspx</w:t>
+        </w:r>
+      </w:hyperlink>
+      <w:r>
+        <w:t xml:space="preserve"> </w:t>
+      </w:r>
+    </w:p>
+    <w:p>
+      <w:pPr>
+        <w:pStyle w:val="Prrafodelista"/>
+        <w:numPr>
+          <w:ilvl w:val="1"/>
+          <w:numId w:val="3"/>
+        </w:numPr>
+      </w:pPr>
+      <w:r>
+        <w:t>Ítems básicos:</w:t>
+      </w:r>
+    </w:p>
+    <w:p>
+      <w:pPr>
+        <w:pStyle w:val="Prrafodelista"/>
+        <w:numPr>
+          <w:ilvl w:val="2"/>
+          <w:numId w:val="3"/>
+        </w:numPr>
+      </w:pPr>
+      <w:r>
+        <w:t>Posibilidad de seis deportes: Futbol, fútbol sala, rugby, baloncesto, balonmano y voleibol</w:t>
+      </w:r>
+      <w:r>
+        <w:t>.</w:t>
+      </w:r>
+    </w:p>
+    <w:p>
+      <w:pPr>
+        <w:pStyle w:val="Prrafodelista"/>
+        <w:numPr>
+          <w:ilvl w:val="2"/>
+          <w:numId w:val="3"/>
+        </w:numPr>
+      </w:pPr>
+      <w:r>
+        <w:t>Gestión de equipos</w:t>
+      </w:r>
+    </w:p>
+    <w:p>
+      <w:pPr>
+        <w:pStyle w:val="Prrafodelista"/>
+        <w:numPr>
+          <w:ilvl w:val="2"/>
+          <w:numId w:val="3"/>
+        </w:numPr>
+      </w:pPr>
+      <w:r>
+        <w:t>Gestión de jugadores</w:t>
+      </w:r>
+    </w:p>
+    <w:p>
+      <w:pPr>
+        <w:pStyle w:val="Prrafodelista"/>
+        <w:numPr>
+          <w:ilvl w:val="1"/>
+          <w:numId w:val="3"/>
+        </w:numPr>
+      </w:pPr>
+      <w:r>
+        <w:t>Estadísticas:</w:t>
+      </w:r>
+    </w:p>
+    <w:p>
+      <w:pPr>
+        <w:pStyle w:val="Prrafodelista"/>
+        <w:numPr>
+          <w:ilvl w:val="2"/>
+          <w:numId w:val="3"/>
+        </w:numPr>
+      </w:pPr>
+      <w:r>
+        <w:t>Individuales por jugador</w:t>
+      </w:r>
+    </w:p>
+    <w:p>
+      <w:pPr>
+        <w:pStyle w:val="Prrafodelista"/>
+        <w:numPr>
+          <w:ilvl w:val="2"/>
+          <w:numId w:val="3"/>
+        </w:numPr>
+      </w:pPr>
+      <w:r>
+        <w:t>Individuales por competición</w:t>
+      </w:r>
+    </w:p>
+    <w:p>
+      <w:pPr>
+        <w:pStyle w:val="Prrafodelista"/>
+        <w:numPr>
+          <w:ilvl w:val="1"/>
+          <w:numId w:val="3"/>
+        </w:numPr>
+      </w:pPr>
+      <w:r>
+        <w:t>Asistencia:</w:t>
+      </w:r>
+    </w:p>
+    <w:p>
+      <w:pPr>
+        <w:pStyle w:val="Prrafodelista"/>
+        <w:numPr>
+          <w:ilvl w:val="2"/>
+          <w:numId w:val="3"/>
+        </w:numPr>
+      </w:pPr>
+      <w:r>
+        <w:t>Asistencia a entrenamientos</w:t>
+      </w:r>
+    </w:p>
+    <w:p>
+      <w:pPr>
+        <w:pStyle w:val="Prrafodelista"/>
+        <w:numPr>
+          <w:ilvl w:val="2"/>
+          <w:numId w:val="3"/>
+        </w:numPr>
+      </w:pPr>
+      <w:r>
+        <w:t>Asistencia a partidos</w:t>
+      </w:r>
+    </w:p>
+    <w:p>
+      <w:pPr>
+        <w:pStyle w:val="Prrafodelista"/>
+        <w:numPr>
+          <w:ilvl w:val="2"/>
+          <w:numId w:val="3"/>
+        </w:numPr>
+      </w:pPr>
+      <w:r>
+        <w:t>Justificaciones</w:t>
+      </w:r>
+    </w:p>
+    <w:p>
+      <w:pPr>
+        <w:pStyle w:val="Prrafodelista"/>
+        <w:numPr>
+          <w:ilvl w:val="1"/>
+          <w:numId w:val="3"/>
+        </w:numPr>
+      </w:pPr>
+      <w:r>
+        <w:t>Partidos:</w:t>
+      </w:r>
+    </w:p>
+    <w:p>
+      <w:pPr>
+        <w:pStyle w:val="Prrafodelista"/>
+        <w:numPr>
+          <w:ilvl w:val="2"/>
+          <w:numId w:val="3"/>
+        </w:numPr>
+      </w:pPr>
+      <w:r>
+        <w:t>Calendario competición</w:t>
+      </w:r>
+    </w:p>
+    <w:p>
+      <w:pPr>
+        <w:pStyle w:val="Prrafodelista"/>
+        <w:numPr>
+          <w:ilvl w:val="2"/>
+          <w:numId w:val="3"/>
+        </w:numPr>
+      </w:pPr>
+      <w:r>
+        <w:lastRenderedPageBreak/>
+        <w:t>Clasificación</w:t>
+      </w:r>
+    </w:p>
+    <w:p>
+      <w:pPr>
+        <w:pStyle w:val="Prrafodelista"/>
+        <w:numPr>
+          <w:ilvl w:val="2"/>
+          <w:numId w:val="3"/>
+        </w:numPr>
+      </w:pPr>
+      <w:r>
+        <w:t>Estadísticas básicas generales</w:t>
+      </w:r>
+    </w:p>
+    <w:p>
+      <w:pPr>
+        <w:pStyle w:val="Prrafodelista"/>
+        <w:numPr>
+          <w:ilvl w:val="1"/>
+          <w:numId w:val="3"/>
+        </w:numPr>
+      </w:pPr>
+      <w:r>
+        <w:t>Gestión de entrenamientos:</w:t>
+      </w:r>
+    </w:p>
+    <w:p>
+      <w:pPr>
+        <w:pStyle w:val="Prrafodelista"/>
+        <w:numPr>
+          <w:ilvl w:val="2"/>
+          <w:numId w:val="3"/>
+        </w:numPr>
+      </w:pPr>
+      <w:r>
+        <w:t>Planificación de las sesiones</w:t>
+      </w:r>
+    </w:p>
+    <w:p>
+      <w:pPr>
+        <w:pStyle w:val="Prrafodelista"/>
+        <w:numPr>
+          <w:ilvl w:val="2"/>
+          <w:numId w:val="3"/>
+        </w:numPr>
+      </w:pPr>
+      <w:r>
+        <w:t>Calendario mensual y semanal</w:t>
+      </w:r>
+    </w:p>
+    <w:p>
+      <w:pPr>
+        <w:pStyle w:val="Prrafodelista"/>
+        <w:numPr>
+          <w:ilvl w:val="1"/>
+          <w:numId w:val="3"/>
+        </w:numPr>
+      </w:pPr>
+      <w:r>
+        <w:t>Ejercicios:</w:t>
+      </w:r>
+    </w:p>
+    <w:p>
+      <w:pPr>
+        <w:pStyle w:val="Prrafodelista"/>
+        <w:numPr>
+          <w:ilvl w:val="2"/>
+          <w:numId w:val="3"/>
+        </w:numPr>
+      </w:pPr>
+      <w:r>
+        <w:t>Base de datos de ejercicios</w:t>
+      </w:r>
+    </w:p>
+    <w:p>
+      <w:pPr>
+        <w:pStyle w:val="Prrafodelista"/>
+        <w:numPr>
+          <w:ilvl w:val="1"/>
+          <w:numId w:val="3"/>
+        </w:numPr>
+      </w:pPr>
+      <w:r>
+        <w:t>Convocatorias:</w:t>
+      </w:r>
+    </w:p>
+    <w:p>
+      <w:pPr>
+        <w:pStyle w:val="Prrafodelista"/>
+        <w:numPr>
+          <w:ilvl w:val="2"/>
+          <w:numId w:val="3"/>
+        </w:numPr>
+      </w:pPr>
+      <w:r>
+        <w:t>Gestión de convocatorias por partido (equipo, fecha, lu</w:t>
+      </w:r>
+      <w:r>
+        <w:t>gar, vestimenta, convocados…)</w:t>
+      </w:r>
+    </w:p>
+    <w:p>
+      <w:pPr>
+        <w:pStyle w:val="Prrafodelista"/>
+        <w:numPr>
+          <w:ilvl w:val="1"/>
+          <w:numId w:val="3"/>
+        </w:numPr>
+      </w:pPr>
+      <w:r>
+        <w:t>Calendario:</w:t>
+      </w:r>
+    </w:p>
+    <w:p>
+      <w:pPr>
+        <w:pStyle w:val="Prrafodelista"/>
+        <w:numPr>
+          <w:ilvl w:val="2"/>
+          <w:numId w:val="3"/>
+        </w:numPr>
+      </w:pPr>
+      <w:r>
+        <w:t>Vista de calendario de los distintos equipos</w:t>
+      </w:r>
+    </w:p>
+    <w:p>
+      <w:pPr>
+        <w:pStyle w:val="Prrafodelista"/>
+        <w:numPr>
+          <w:ilvl w:val="2"/>
+          <w:numId w:val="3"/>
+        </w:numPr>
+      </w:pPr>
+      <w:r>
+        <w:t>Vista conjunta de todos los partidos de todos los equipos</w:t>
+      </w:r>
+    </w:p>
+    <w:p>
+      <w:pPr>
+        <w:pStyle w:val="Prrafodelista"/>
+        <w:numPr>
+          <w:ilvl w:val="1"/>
+          <w:numId w:val="3"/>
+        </w:numPr>
+      </w:pPr>
+      <w:r>
+        <w:t>Lesiones:</w:t>
+      </w:r>
+    </w:p>
+    <w:p>
+      <w:pPr>
+        <w:pStyle w:val="Prrafodelista"/>
+        <w:numPr>
+          <w:ilvl w:val="2"/>
+          <w:numId w:val="3"/>
+        </w:numPr>
+      </w:pPr>
+      <w:r>
+        <w:t>Resumen de jugadores lesionados (jugador, equipo, fecha baja, descripción lesión, fecha de alta)</w:t>
+      </w:r>
+    </w:p>
+    <w:p>
+      <w:pPr>
+        <w:pStyle w:val="Prrafodelista"/>
+        <w:numPr>
+          <w:ilvl w:val="1"/>
+          <w:numId w:val="3"/>
+        </w:numPr>
+      </w:pPr>
+      <w:r>
+        <w:t>Mensajería:</w:t>
+      </w:r>
+    </w:p>
+    <w:p>
+      <w:pPr>
+        <w:pStyle w:val="Prrafodelista"/>
+        <w:numPr>
+          <w:ilvl w:val="2"/>
+          <w:numId w:val="3"/>
+        </w:numPr>
+      </w:pPr>
+      <w:r>
+        <w:t>Chat</w:t>
+      </w:r>
+    </w:p>
+    <w:p>
+      <w:pPr>
+        <w:pStyle w:val="Prrafodelista"/>
+        <w:numPr>
+          <w:ilvl w:val="2"/>
+          <w:numId w:val="3"/>
+        </w:numPr>
+      </w:pPr>
+      <w:r>
+        <w:t>Envíos postales</w:t>
+      </w:r>
+    </w:p>
+    <w:p>
+      <w:pPr>
+        <w:pStyle w:val="Prrafodelista"/>
+        <w:numPr>
+          <w:ilvl w:val="2"/>
+          <w:numId w:val="3"/>
+        </w:numPr>
+      </w:pPr>
+      <w:r>
+        <w:t>Blogs</w:t>
+      </w:r>
+    </w:p>
+    <w:p>
+      <w:pPr>
+        <w:pStyle w:val="Prrafodelista"/>
+        <w:numPr>
+          <w:ilvl w:val="2"/>
+          <w:numId w:val="3"/>
+        </w:numPr>
+      </w:pPr>
+      <w:r>
+        <w:t>Contactos</w:t>
+      </w:r>
+    </w:p>
+    <w:p>
+      <w:pPr>
+        <w:pStyle w:val="Prrafodelista"/>
+        <w:numPr>
+          <w:ilvl w:val="1"/>
+          <w:numId w:val="3"/>
+        </w:numPr>
+      </w:pPr>
+      <w:r>
+        <w:t>Administración:</w:t>
+      </w:r>
+    </w:p>
+    <w:p>
+      <w:pPr>
+        <w:pStyle w:val="Prrafodelista"/>
+        <w:numPr>
+          <w:ilvl w:val="2"/>
+          <w:numId w:val="3"/>
+        </w:numPr>
+      </w:pPr>
+      <w:r>
+        <w:t>Cobros y pagos</w:t>
+      </w:r>
+    </w:p>
+    <w:p>
+      <w:pPr>
+        <w:pStyle w:val="Prrafodelista"/>
+        <w:numPr>
+          <w:ilvl w:val="2"/>
+          <w:numId w:val="3"/>
+        </w:numPr>
+      </w:pPr>
+      <w:r>
+        <w:t>Patrocinadores</w:t>
+      </w:r>
+    </w:p>
+    <w:p>
+      <w:pPr>
+        <w:pStyle w:val="Prrafodelista"/>
+        <w:numPr>
+          <w:ilvl w:val="2"/>
+          <w:numId w:val="3"/>
+        </w:numPr>
+      </w:pPr>
+      <w:r>
+        <w:t>Compras</w:t>
+      </w:r>
+    </w:p>
+    <w:p>
+      <w:pPr>
+        <w:pStyle w:val="Prrafodelista"/>
+        <w:numPr>
+          <w:ilvl w:val="2"/>
+          <w:numId w:val="3"/>
+        </w:numPr>
+      </w:pPr>
+      <w:r>
+        <w:t>Facturas</w:t>
+      </w:r>
+    </w:p>
+    <w:p>
+      <w:pPr>
+        <w:pStyle w:val="Ttulo1"/>
+      </w:pPr>
+      <w:bookmarkStart w:id="7" w:name="_Toc117154253"/>
+      <w:r>
+        <w:t>4.- Propuesta de solución</w:t>
+      </w:r>
+      <w:bookmarkEnd w:id="7"/>
+    </w:p>
+    <w:p/>
+    <w:p>
+      <w:pPr>
+        <w:spacing w:line="276" w:lineRule="auto"/>
+        <w:jc w:val="both"/>
+        <w:rPr>
+          <w:sz w:val="24"/>
+          <w:szCs w:val="24"/>
+        </w:rPr>
+      </w:pPr>
+      <w:r>
+        <w:rPr>
+          <w:sz w:val="24"/>
+          <w:szCs w:val="24"/>
+        </w:rPr>
+        <w:tab/>
+      </w:r>
+      <w:r>
+        <w:rPr>
+          <w:sz w:val="24"/>
+          <w:szCs w:val="24"/>
+        </w:rPr>
+        <w:t>La solución para desarrollar</w:t>
+      </w:r>
+      <w:r>
+        <w:rPr>
+          <w:sz w:val="24"/>
+          <w:szCs w:val="24"/>
+        </w:rPr>
+        <w:t xml:space="preserve"> se</w:t>
+      </w:r>
+      <w:r>
+        <w:rPr>
+          <w:sz w:val="24"/>
+          <w:szCs w:val="24"/>
+        </w:rPr>
+        <w:t xml:space="preserve"> basará en una aplicación de escritorio que se conectará a un </w:t>
+      </w:r>
+      <w:proofErr w:type="spellStart"/>
+      <w:r>
+        <w:rPr>
+          <w:sz w:val="24"/>
+          <w:szCs w:val="24"/>
+        </w:rPr>
+        <w:t>backend</w:t>
+      </w:r>
+      <w:proofErr w:type="spellEnd"/>
+      <w:r>
+        <w:rPr>
+          <w:sz w:val="24"/>
+          <w:szCs w:val="24"/>
+        </w:rPr>
+        <w:t xml:space="preserve"> en forma de API </w:t>
+      </w:r>
+      <w:proofErr w:type="spellStart"/>
+      <w:r>
+        <w:rPr>
+          <w:sz w:val="24"/>
+          <w:szCs w:val="24"/>
+        </w:rPr>
+        <w:t>Rest</w:t>
+      </w:r>
+      <w:proofErr w:type="spellEnd"/>
+      <w:r>
+        <w:rPr>
+          <w:sz w:val="24"/>
+          <w:szCs w:val="24"/>
+        </w:rPr>
+        <w:t xml:space="preserve"> en la que contendrá el MVP definido para la primera entrega</w:t>
+      </w:r>
+      <w:r>
+        <w:rPr>
+          <w:sz w:val="24"/>
+          <w:szCs w:val="24"/>
+        </w:rPr>
+        <w:t xml:space="preserve"> y en el que se extenderá en funcionalidad y en plataformas en posteriores entregas.</w:t>
+      </w:r>
+    </w:p>
+    <w:p>
+      <w:pPr>
+        <w:spacing w:line="276" w:lineRule="auto"/>
+        <w:jc w:val="both"/>
+        <w:rPr>
+          <w:sz w:val="24"/>
+          <w:szCs w:val="24"/>
+        </w:rPr>
+      </w:pPr>
+      <w:r>
+        <w:rPr>
+          <w:sz w:val="24"/>
+          <w:szCs w:val="24"/>
+        </w:rPr>
+        <w:t xml:space="preserve">Se </w:t>
+      </w:r>
+      <w:r>
+        <w:rPr>
+          <w:sz w:val="24"/>
+          <w:szCs w:val="24"/>
+        </w:rPr>
+        <w:t>va a</w:t>
+      </w:r>
+      <w:r>
+        <w:rPr>
+          <w:sz w:val="24"/>
+          <w:szCs w:val="24"/>
+        </w:rPr>
+        <w:t xml:space="preserve"> utilizar un modelo de prototipado incremental, es decir: </w:t>
+      </w:r>
+      <w:r>
+        <w:rPr>
+          <w:sz w:val="24"/>
+          <w:szCs w:val="24"/>
+        </w:rPr>
+        <w:t>añadir</w:t>
+      </w:r>
+      <w:r>
+        <w:rPr>
+          <w:sz w:val="24"/>
+          <w:szCs w:val="24"/>
+        </w:rPr>
+        <w:t xml:space="preserve"> nuevos elementos sobre el prototipo a medida que el ciclo de diseño progresa. El modelo de prototipos modular o prototipado incremental va añadiendo nuevas funcionalidades, características o elementos, a medida que el diseño del prototipo progresa. Este modelo se utiliza para dar al usuario una vista preliminar.</w:t>
+      </w:r>
+    </w:p>
+    <w:p>
+      <w:pPr>
+        <w:spacing w:line="276" w:lineRule="auto"/>
+        <w:jc w:val="both"/>
+        <w:rPr>
+          <w:sz w:val="24"/>
+          <w:szCs w:val="24"/>
+        </w:rPr>
+      </w:pPr>
+    </w:p>
+    <w:p>
+      <w:pPr>
+        <w:pStyle w:val="Ttulo2"/>
+      </w:pPr>
+      <w:bookmarkStart w:id="8" w:name="_Toc117154254"/>
+      <w:r>
+        <w:t xml:space="preserve">4.1.- </w:t>
+      </w:r>
+      <w:r>
+        <w:t>MVP</w:t>
+      </w:r>
+      <w:bookmarkEnd w:id="8"/>
+    </w:p>
+    <w:p/>
+    <w:p>
+      <w:pPr>
+        <w:spacing w:line="276" w:lineRule="auto"/>
+        <w:ind w:firstLine="708"/>
+        <w:jc w:val="both"/>
+        <w:rPr>
+          <w:sz w:val="24"/>
+          <w:szCs w:val="24"/>
+        </w:rPr>
+      </w:pPr>
+      <w:r>
+        <w:rPr>
+          <w:sz w:val="24"/>
+          <w:szCs w:val="24"/>
+        </w:rPr>
+        <w:lastRenderedPageBreak/>
+        <w:t>El producto mínimo viable para este proyecto, coincidiendo con la entrega 1</w:t>
+      </w:r>
+      <w:r>
+        <w:rPr>
+          <w:sz w:val="24"/>
+          <w:szCs w:val="24"/>
+        </w:rPr>
+        <w:t xml:space="preserve">, será la realización de una aplicación de escritorio mediante el uso de la filosofía </w:t>
+      </w:r>
+      <w:proofErr w:type="spellStart"/>
+      <w:r>
+        <w:rPr>
+          <w:sz w:val="24"/>
+          <w:szCs w:val="24"/>
+        </w:rPr>
+        <w:t>backend-frontend</w:t>
+      </w:r>
+      <w:proofErr w:type="spellEnd"/>
+      <w:r>
+        <w:rPr>
+          <w:sz w:val="24"/>
+          <w:szCs w:val="24"/>
+        </w:rPr>
+        <w:t xml:space="preserve">. Las características que debe contener </w:t>
+      </w:r>
+      <w:r>
+        <w:rPr>
+          <w:sz w:val="24"/>
+          <w:szCs w:val="24"/>
+        </w:rPr>
+        <w:t>el MVP son:</w:t>
+      </w:r>
+    </w:p>
+    <w:p>
+      <w:pPr>
+        <w:pStyle w:val="Prrafodelista"/>
+        <w:numPr>
+          <w:ilvl w:val="0"/>
+          <w:numId w:val="3"/>
+        </w:numPr>
+        <w:spacing w:line="276" w:lineRule="auto"/>
+        <w:jc w:val="both"/>
+        <w:rPr>
+          <w:sz w:val="24"/>
+          <w:szCs w:val="24"/>
+        </w:rPr>
+      </w:pPr>
+      <w:r>
+        <w:rPr>
+          <w:sz w:val="24"/>
+          <w:szCs w:val="24"/>
+        </w:rPr>
+        <w:t>Gestión de equipos por temporada</w:t>
+      </w:r>
+    </w:p>
+    <w:p>
+      <w:pPr>
+        <w:pStyle w:val="Prrafodelista"/>
+        <w:numPr>
+          <w:ilvl w:val="0"/>
+          <w:numId w:val="3"/>
+        </w:numPr>
+        <w:spacing w:line="276" w:lineRule="auto"/>
+        <w:jc w:val="both"/>
+        <w:rPr>
+          <w:sz w:val="24"/>
+          <w:szCs w:val="24"/>
+        </w:rPr>
+      </w:pPr>
+      <w:r>
+        <w:rPr>
+          <w:sz w:val="24"/>
+          <w:szCs w:val="24"/>
+        </w:rPr>
+        <w:t>Gestión de jugadores</w:t>
+      </w:r>
+    </w:p>
+    <w:p>
+      <w:pPr>
+        <w:pStyle w:val="Prrafodelista"/>
+        <w:numPr>
+          <w:ilvl w:val="0"/>
+          <w:numId w:val="3"/>
+        </w:numPr>
+        <w:spacing w:line="276" w:lineRule="auto"/>
+        <w:jc w:val="both"/>
+        <w:rPr>
+          <w:sz w:val="24"/>
+          <w:szCs w:val="24"/>
+        </w:rPr>
+      </w:pPr>
+      <w:r>
+        <w:rPr>
+          <w:sz w:val="24"/>
+          <w:szCs w:val="24"/>
+        </w:rPr>
+        <w:t>Asociación de jugadores a equipos</w:t>
+      </w:r>
+    </w:p>
+    <w:p>
+      <w:pPr>
+        <w:pStyle w:val="Prrafodelista"/>
+        <w:spacing w:line="276" w:lineRule="auto"/>
+        <w:jc w:val="both"/>
+        <w:rPr>
+          <w:sz w:val="24"/>
+          <w:szCs w:val="24"/>
+        </w:rPr>
+      </w:pPr>
+    </w:p>
+    <w:p>
+      <w:pPr>
+        <w:pStyle w:val="Ttulo2"/>
+      </w:pPr>
+      <w:r>
+        <w:t>4.2.- Herramientas de desarrollo</w:t>
+      </w:r>
+    </w:p>
+    <w:p/>
+    <w:p>
+      <w:pPr>
+        <w:spacing w:line="276" w:lineRule="auto"/>
+        <w:ind w:firstLine="708"/>
+        <w:jc w:val="both"/>
+        <w:rPr>
+          <w:sz w:val="24"/>
+          <w:szCs w:val="24"/>
+        </w:rPr>
+      </w:pPr>
+      <w:r>
+        <w:rPr>
+          <w:sz w:val="24"/>
+          <w:szCs w:val="24"/>
+        </w:rPr>
+        <w:t>A continuación, se señalan las herramientas utilizadas para el diseño y desarrollo del proyecto. Todas estas herramientas fueron escogidas debido a cómo se complementaban entre ellas.</w:t>
+      </w:r>
+    </w:p>
+    <w:p>
+      <w:pPr>
+        <w:spacing w:line="276" w:lineRule="auto"/>
+        <w:jc w:val="both"/>
+        <w:rPr>
+          <w:sz w:val="24"/>
+          <w:szCs w:val="24"/>
+        </w:rPr>
+      </w:pPr>
+    </w:p>
+    <w:p>
+      <w:pPr>
+        <w:pStyle w:val="Ttulo2"/>
+      </w:pPr>
+      <w:r>
+        <w:t xml:space="preserve">4.2.1.- </w:t>
+      </w:r>
+      <w:r>
+        <w:t>Tecnologías</w:t>
+      </w:r>
+    </w:p>
+    <w:p/>
+    <w:p>
+      <w:pPr>
+        <w:pStyle w:val="Prrafodelista"/>
+        <w:numPr>
+          <w:ilvl w:val="0"/>
+          <w:numId w:val="4"/>
+        </w:numPr>
+      </w:pPr>
+      <w:proofErr w:type="spellStart"/>
+      <w:r>
+        <w:rPr>
+          <w:b/>
+          <w:bCs/>
+        </w:rPr>
+        <w:t>Backen</w:t>
+      </w:r>
+      <w:r>
+        <w:rPr>
+          <w:b/>
+          <w:bCs/>
+        </w:rPr>
+        <w:t>d</w:t>
+      </w:r>
+      <w:proofErr w:type="spellEnd"/>
+      <w:r>
+        <w:t xml:space="preserve">: Se realizará una API </w:t>
+      </w:r>
+      <w:proofErr w:type="spellStart"/>
+      <w:r>
+        <w:t>Rest</w:t>
+      </w:r>
+      <w:proofErr w:type="spellEnd"/>
+      <w:r>
+        <w:t xml:space="preserve"> escrita en </w:t>
+      </w:r>
+      <w:r>
+        <w:t>.NET</w:t>
+      </w:r>
+      <w:r>
+        <w:t xml:space="preserve"> </w:t>
+      </w:r>
+      <w:r>
+        <w:t xml:space="preserve">6 </w:t>
+      </w:r>
+      <w:r>
+        <w:t>mediante el IDE Visual Studio de Microsoft</w:t>
+      </w:r>
+      <w:r>
+        <w:t>.</w:t>
+      </w:r>
+    </w:p>
+    <w:p>
+      <w:pPr>
+        <w:pStyle w:val="Prrafodelista"/>
+        <w:numPr>
+          <w:ilvl w:val="0"/>
+          <w:numId w:val="4"/>
+        </w:numPr>
+      </w:pPr>
+      <w:r>
+        <w:rPr>
+          <w:b/>
+          <w:bCs/>
+        </w:rPr>
+        <w:t>Aplicación de escritorio</w:t>
+      </w:r>
+      <w:r>
+        <w:t>:</w:t>
+      </w:r>
+      <w:r>
+        <w:t xml:space="preserve"> Se realizará una aplicación usando WinForms</w:t>
+      </w:r>
+      <w:r>
+        <w:t xml:space="preserve"> escrita en .NET 6 mediante el IDE Visual Studio de Microsoft</w:t>
+      </w:r>
+      <w:r>
+        <w:t xml:space="preserve"> (valorar el uso de .NET MAUI)</w:t>
+      </w:r>
+      <w:r>
+        <w:t>.</w:t>
+      </w:r>
+    </w:p>
+    <w:p>
+      <w:pPr>
+        <w:pStyle w:val="Prrafodelista"/>
+        <w:numPr>
+          <w:ilvl w:val="0"/>
+          <w:numId w:val="4"/>
+        </w:numPr>
+      </w:pPr>
+      <w:r>
+        <w:rPr>
+          <w:b/>
+          <w:bCs/>
+        </w:rPr>
+        <w:t>Base de datos</w:t>
+      </w:r>
+      <w:r>
+        <w:t>:</w:t>
+      </w:r>
+      <w:r>
+        <w:t xml:space="preserve"> Se utilizará una base de datos SQL Server</w:t>
+      </w:r>
+      <w:r>
+        <w:t xml:space="preserve"> usando SQL Server Management como SGDB.</w:t>
+      </w:r>
+    </w:p>
+    <w:p>
+      <w:pPr>
+        <w:pStyle w:val="Prrafodelista"/>
+        <w:numPr>
+          <w:ilvl w:val="0"/>
+          <w:numId w:val="4"/>
+        </w:numPr>
+      </w:pPr>
+      <w:r>
+        <w:rPr>
+          <w:b/>
+          <w:bCs/>
+        </w:rPr>
+        <w:t>Aplicación iOS y Android</w:t>
+      </w:r>
+      <w:r>
+        <w:t>:</w:t>
+      </w:r>
+      <w:r>
+        <w:t xml:space="preserve"> Se realizará </w:t>
+      </w:r>
+      <w:r>
+        <w:t xml:space="preserve">una aplicación compatible con iOS y Android usando .NET </w:t>
+      </w:r>
+      <w:r>
+        <w:t>MAUI</w:t>
+      </w:r>
+      <w:r>
+        <w:t>.</w:t>
+      </w:r>
+    </w:p>
+    <w:p>
+      <w:pPr>
+        <w:pStyle w:val="Prrafodelista"/>
+        <w:numPr>
+          <w:ilvl w:val="0"/>
+          <w:numId w:val="4"/>
+        </w:numPr>
+      </w:pPr>
+      <w:r>
+        <w:rPr>
+          <w:b/>
+          <w:bCs/>
+        </w:rPr>
+        <w:t>Portal web</w:t>
+      </w:r>
+      <w:r>
+        <w:t>:</w:t>
+      </w:r>
+      <w:r>
+        <w:t xml:space="preserve"> Tecnología por determinar</w:t>
+      </w:r>
+    </w:p>
+    <w:p/>
+    <w:p>
+      <w:r>
+        <w:t>Referencias:</w:t>
+      </w:r>
+    </w:p>
+    <w:p>
+      <w:r>
+        <w:t xml:space="preserve">.NET 6: </w:t>
+      </w:r>
+      <w:hyperlink r:id="rId9" w:history="1">
+        <w:r>
+          <w:rPr>
+            <w:rStyle w:val="Hipervnculo"/>
+          </w:rPr>
+          <w:t>https://learn.microsoft.com/es-es/dotnet/core/whats-new/dotnet-6</w:t>
+        </w:r>
+      </w:hyperlink>
+      <w:r>
+        <w:t xml:space="preserve"> </w:t>
+      </w:r>
+    </w:p>
+    <w:p>
+      <w:r>
+        <w:t xml:space="preserve">.NET MAUI: </w:t>
+      </w:r>
+      <w:hyperlink r:id="rId10" w:history="1">
+        <w:r>
+          <w:rPr>
+            <w:rStyle w:val="Hipervnculo"/>
+          </w:rPr>
+          <w:t>https://learn.microsoft.com/es-es/dotnet/maui/what-is-maui</w:t>
+        </w:r>
+      </w:hyperlink>
+      <w:r>
+        <w:t xml:space="preserve"> </w:t>
+      </w:r>
+    </w:p>
+    <w:p>
+      <w:r>
+        <w:t xml:space="preserve">WinForms: </w:t>
+      </w:r>
+      <w:hyperlink r:id="rId11" w:history="1">
+        <w:r>
+          <w:rPr>
+            <w:rStyle w:val="Hipervnculo"/>
+          </w:rPr>
+          <w:t>https://learn.microsoft.com/es-es/dotnet/desktop/winforms/overview/?view=netdesktop-6.0</w:t>
+        </w:r>
+      </w:hyperlink>
+      <w:r>
+        <w:t xml:space="preserve"> </w:t>
+      </w:r>
+      <w:r>
+        <w:t xml:space="preserve"> </w:t>
       </w:r>
     </w:p>
     <w:sectPr>
@@ -4596,6 +6837,119 @@
 <file path=word/numbering.xml><?xml version="1.0" encoding="utf-8"?>
 <w:numbering xmlns:wpc="http://schemas.microsoft.com/office/word/2010/wordprocessingCanvas" xmlns:cx="http://schemas.microsoft.com/office/drawing/2014/chartex" xmlns:cx1="http://schemas.microsoft.com/office/drawing/2015/9/8/chartex" xmlns:cx2="http://schemas.microsoft.com/office/drawing/2015/10/21/chartex" xmlns:cx3="http://schemas.microsoft.com/office/drawing/2016/5/9/chartex" xmlns:cx4="http://schemas.microsoft.com/office/drawing/2016/5/10/chartex" xmlns:cx5="http://schemas.microsoft.com/office/drawing/2016/5/11/chartex" xmlns:cx6="http://schemas.microsoft.com/office/drawing/2016/5/12/chartex" xmlns:cx7="http://schemas.microsoft.com/office/drawing/2016/5/13/chartex" xmlns:cx8="http://schemas.microsoft.com/office/drawing/2016/5/14/chartex" xmlns:mc="http://schemas.openxmlformats.org/markup-compatibility/2006" xmlns:aink="http://schemas.microsoft.com/office/drawing/2016/ink" xmlns:am3d="http://schemas.microsoft.com/office/drawing/2017/model3d" xmlns:o="urn:schemas-microsoft-com:office:office" xmlns:oel="http://schemas.microsoft.com/office/2019/extlst" xmlns:r="http://schemas.openxmlformats.org/officeDocument/2006/relationships" xmlns:m="http://schemas.openxmlformats.org/officeDocument/2006/math" xmlns:v="urn:schemas-microsoft-com:vml" xmlns:wp14="http://schemas.microsoft.com/office/word/2010/wordprocessingDrawing" xmlns:wp="http://schemas.openxmlformats.org/drawingml/2006/wordprocessingDrawing" xmlns:w10="urn:schemas-microsoft-com:office:word" xmlns:w="http://schemas.openxmlformats.org/wordprocessingml/2006/main" xmlns:w14="http://schemas.microsoft.com/office/word/2010/wordml" xmlns:w15="http://schemas.microsoft.com/office/word/2012/wordml" xmlns:w16cex="http://schemas.microsoft.com/office/word/2018/wordml/cex" xmlns:w16cid="http://schemas.microsoft.com/office/word/2016/wordml/cid" xmlns:w16="http://schemas.microsoft.com/office/word/2018/wordml" xmlns:w16sdtdh="http://schemas.microsoft.com/office/word/2020/wordml/sdtdatahash" xmlns:w16se="http://schemas.microsoft.com/office/word/2015/wordml/symex" xmlns:wpg="http://schemas.microsoft.com/office/word/2010/wordprocessingGroup" xmlns:wpi="http://schemas.microsoft.com/office/word/2010/wordprocessingInk" xmlns:wne="http://schemas.microsoft.com/office/word/2006/wordml" xmlns:wps="http://schemas.microsoft.com/office/word/2010/wordprocessingShape" mc:Ignorable="w14 w15 w16se w16cid w16 w16cex w16sdtdh wp14">
   <w:abstractNum w:abstractNumId="0" w15:restartNumberingAfterBreak="0">
+    <w:nsid w:val="1DAD1F5F"/>
+    <w:multiLevelType w:val="hybridMultilevel"/>
+    <w:tmpl w:val="FF621606"/>
+    <w:lvl w:ilvl="0" w:tplc="0C0A0001">
+      <w:start w:val="1"/>
+      <w:numFmt w:val="bullet"/>
+      <w:lvlText w:val=""/>
+      <w:lvlJc w:val="left"/>
+      <w:pPr>
+        <w:ind w:left="720" w:hanging="360"/>
+      </w:pPr>
+      <w:rPr>
+        <w:rFonts w:ascii="Symbol" w:hAnsi="Symbol" w:hint="default"/>
+      </w:rPr>
+    </w:lvl>
+    <w:lvl w:ilvl="1" w:tplc="0C0A0003">
+      <w:start w:val="1"/>
+      <w:numFmt w:val="bullet"/>
+      <w:lvlText w:val="o"/>
+      <w:lvlJc w:val="left"/>
+      <w:pPr>
+        <w:ind w:left="1440" w:hanging="360"/>
+      </w:pPr>
+      <w:rPr>
+        <w:rFonts w:ascii="Courier New" w:hAnsi="Courier New" w:cs="Courier New" w:hint="default"/>
+      </w:rPr>
+    </w:lvl>
+    <w:lvl w:ilvl="2" w:tplc="0C0A0005">
+      <w:start w:val="1"/>
+      <w:numFmt w:val="bullet"/>
+      <w:lvlText w:val=""/>
+      <w:lvlJc w:val="left"/>
+      <w:pPr>
+        <w:ind w:left="2160" w:hanging="360"/>
+      </w:pPr>
+      <w:rPr>
+        <w:rFonts w:ascii="Wingdings" w:hAnsi="Wingdings" w:hint="default"/>
+      </w:rPr>
+    </w:lvl>
+    <w:lvl w:ilvl="3" w:tplc="0C0A0001" w:tentative="1">
+      <w:start w:val="1"/>
+      <w:numFmt w:val="bullet"/>
+      <w:lvlText w:val=""/>
+      <w:lvlJc w:val="left"/>
+      <w:pPr>
+        <w:ind w:left="2880" w:hanging="360"/>
+      </w:pPr>
+      <w:rPr>
+        <w:rFonts w:ascii="Symbol" w:hAnsi="Symbol" w:hint="default"/>
+      </w:rPr>
+    </w:lvl>
+    <w:lvl w:ilvl="4" w:tplc="0C0A0003" w:tentative="1">
+      <w:start w:val="1"/>
+      <w:numFmt w:val="bullet"/>
+      <w:lvlText w:val="o"/>
+      <w:lvlJc w:val="left"/>
+      <w:pPr>
+        <w:ind w:left="3600" w:hanging="360"/>
+      </w:pPr>
+      <w:rPr>
+        <w:rFonts w:ascii="Courier New" w:hAnsi="Courier New" w:cs="Courier New" w:hint="default"/>
+      </w:rPr>
+    </w:lvl>
+    <w:lvl w:ilvl="5" w:tplc="0C0A0005" w:tentative="1">
+      <w:start w:val="1"/>
+      <w:numFmt w:val="bullet"/>
+      <w:lvlText w:val=""/>
+      <w:lvlJc w:val="left"/>
+      <w:pPr>
+        <w:ind w:left="4320" w:hanging="360"/>
+      </w:pPr>
+      <w:rPr>
+        <w:rFonts w:ascii="Wingdings" w:hAnsi="Wingdings" w:hint="default"/>
+      </w:rPr>
+    </w:lvl>
+    <w:lvl w:ilvl="6" w:tplc="0C0A0001" w:tentative="1">
+      <w:start w:val="1"/>
+      <w:numFmt w:val="bullet"/>
+      <w:lvlText w:val=""/>
+      <w:lvlJc w:val="left"/>
+      <w:pPr>
+        <w:ind w:left="5040" w:hanging="360"/>
+      </w:pPr>
+      <w:rPr>
+        <w:rFonts w:ascii="Symbol" w:hAnsi="Symbol" w:hint="default"/>
+      </w:rPr>
+    </w:lvl>
+    <w:lvl w:ilvl="7" w:tplc="0C0A0003" w:tentative="1">
+      <w:start w:val="1"/>
+      <w:numFmt w:val="bullet"/>
+      <w:lvlText w:val="o"/>
+      <w:lvlJc w:val="left"/>
+      <w:pPr>
+        <w:ind w:left="5760" w:hanging="360"/>
+      </w:pPr>
+      <w:rPr>
+        <w:rFonts w:ascii="Courier New" w:hAnsi="Courier New" w:cs="Courier New" w:hint="default"/>
+      </w:rPr>
+    </w:lvl>
+    <w:lvl w:ilvl="8" w:tplc="0C0A0005" w:tentative="1">
+      <w:start w:val="1"/>
+      <w:numFmt w:val="bullet"/>
+      <w:lvlText w:val=""/>
+      <w:lvlJc w:val="left"/>
+      <w:pPr>
+        <w:ind w:left="6480" w:hanging="360"/>
+      </w:pPr>
+      <w:rPr>
+        <w:rFonts w:ascii="Wingdings" w:hAnsi="Wingdings" w:hint="default"/>
+      </w:rPr>
+    </w:lvl>
+  </w:abstractNum>
+  <w:abstractNum w:abstractNumId="1" w15:restartNumberingAfterBreak="0">
     <w:nsid w:val="1EDD4ABA"/>
     <w:multiLevelType w:val="hybridMultilevel"/>
     <w:tmpl w:val="18E8CD9A"/>
@@ -4708,8 +7062,243 @@
       </w:rPr>
     </w:lvl>
   </w:abstractNum>
+  <w:abstractNum w:abstractNumId="2" w15:restartNumberingAfterBreak="0">
+    <w:nsid w:val="2785493F"/>
+    <w:multiLevelType w:val="hybridMultilevel"/>
+    <w:tmpl w:val="96DC21E0"/>
+    <w:lvl w:ilvl="0" w:tplc="0C0A0001">
+      <w:start w:val="1"/>
+      <w:numFmt w:val="bullet"/>
+      <w:lvlText w:val=""/>
+      <w:lvlJc w:val="left"/>
+      <w:pPr>
+        <w:ind w:left="1068" w:hanging="360"/>
+      </w:pPr>
+      <w:rPr>
+        <w:rFonts w:ascii="Symbol" w:hAnsi="Symbol" w:hint="default"/>
+      </w:rPr>
+    </w:lvl>
+    <w:lvl w:ilvl="1" w:tplc="0C0A0003" w:tentative="1">
+      <w:start w:val="1"/>
+      <w:numFmt w:val="bullet"/>
+      <w:lvlText w:val="o"/>
+      <w:lvlJc w:val="left"/>
+      <w:pPr>
+        <w:ind w:left="1788" w:hanging="360"/>
+      </w:pPr>
+      <w:rPr>
+        <w:rFonts w:ascii="Courier New" w:hAnsi="Courier New" w:cs="Courier New" w:hint="default"/>
+      </w:rPr>
+    </w:lvl>
+    <w:lvl w:ilvl="2" w:tplc="0C0A0005" w:tentative="1">
+      <w:start w:val="1"/>
+      <w:numFmt w:val="bullet"/>
+      <w:lvlText w:val=""/>
+      <w:lvlJc w:val="left"/>
+      <w:pPr>
+        <w:ind w:left="2508" w:hanging="360"/>
+      </w:pPr>
+      <w:rPr>
+        <w:rFonts w:ascii="Wingdings" w:hAnsi="Wingdings" w:hint="default"/>
+      </w:rPr>
+    </w:lvl>
+    <w:lvl w:ilvl="3" w:tplc="0C0A0001" w:tentative="1">
+      <w:start w:val="1"/>
+      <w:numFmt w:val="bullet"/>
+      <w:lvlText w:val=""/>
+      <w:lvlJc w:val="left"/>
+      <w:pPr>
+        <w:ind w:left="3228" w:hanging="360"/>
+      </w:pPr>
+      <w:rPr>
+        <w:rFonts w:ascii="Symbol" w:hAnsi="Symbol" w:hint="default"/>
+      </w:rPr>
+    </w:lvl>
+    <w:lvl w:ilvl="4" w:tplc="0C0A0003" w:tentative="1">
+      <w:start w:val="1"/>
+      <w:numFmt w:val="bullet"/>
+      <w:lvlText w:val="o"/>
+      <w:lvlJc w:val="left"/>
+      <w:pPr>
+        <w:ind w:left="3948" w:hanging="360"/>
+      </w:pPr>
+      <w:rPr>
+        <w:rFonts w:ascii="Courier New" w:hAnsi="Courier New" w:cs="Courier New" w:hint="default"/>
+      </w:rPr>
+    </w:lvl>
+    <w:lvl w:ilvl="5" w:tplc="0C0A0005" w:tentative="1">
+      <w:start w:val="1"/>
+      <w:numFmt w:val="bullet"/>
+      <w:lvlText w:val=""/>
+      <w:lvlJc w:val="left"/>
+      <w:pPr>
+        <w:ind w:left="4668" w:hanging="360"/>
+      </w:pPr>
+      <w:rPr>
+        <w:rFonts w:ascii="Wingdings" w:hAnsi="Wingdings" w:hint="default"/>
+      </w:rPr>
+    </w:lvl>
+    <w:lvl w:ilvl="6" w:tplc="0C0A0001" w:tentative="1">
+      <w:start w:val="1"/>
+      <w:numFmt w:val="bullet"/>
+      <w:lvlText w:val=""/>
+      <w:lvlJc w:val="left"/>
+      <w:pPr>
+        <w:ind w:left="5388" w:hanging="360"/>
+      </w:pPr>
+      <w:rPr>
+        <w:rFonts w:ascii="Symbol" w:hAnsi="Symbol" w:hint="default"/>
+      </w:rPr>
+    </w:lvl>
+    <w:lvl w:ilvl="7" w:tplc="0C0A0003" w:tentative="1">
+      <w:start w:val="1"/>
+      <w:numFmt w:val="bullet"/>
+      <w:lvlText w:val="o"/>
+      <w:lvlJc w:val="left"/>
+      <w:pPr>
+        <w:ind w:left="6108" w:hanging="360"/>
+      </w:pPr>
+      <w:rPr>
+        <w:rFonts w:ascii="Courier New" w:hAnsi="Courier New" w:cs="Courier New" w:hint="default"/>
+      </w:rPr>
+    </w:lvl>
+    <w:lvl w:ilvl="8" w:tplc="0C0A0005" w:tentative="1">
+      <w:start w:val="1"/>
+      <w:numFmt w:val="bullet"/>
+      <w:lvlText w:val=""/>
+      <w:lvlJc w:val="left"/>
+      <w:pPr>
+        <w:ind w:left="6828" w:hanging="360"/>
+      </w:pPr>
+      <w:rPr>
+        <w:rFonts w:ascii="Wingdings" w:hAnsi="Wingdings" w:hint="default"/>
+      </w:rPr>
+    </w:lvl>
+  </w:abstractNum>
+  <w:abstractNum w:abstractNumId="3" w15:restartNumberingAfterBreak="0">
+    <w:nsid w:val="47BB0C44"/>
+    <w:multiLevelType w:val="hybridMultilevel"/>
+    <w:tmpl w:val="62886F9C"/>
+    <w:lvl w:ilvl="0" w:tplc="0C0A0001">
+      <w:start w:val="1"/>
+      <w:numFmt w:val="bullet"/>
+      <w:lvlText w:val=""/>
+      <w:lvlJc w:val="left"/>
+      <w:pPr>
+        <w:ind w:left="720" w:hanging="360"/>
+      </w:pPr>
+      <w:rPr>
+        <w:rFonts w:ascii="Symbol" w:hAnsi="Symbol" w:hint="default"/>
+      </w:rPr>
+    </w:lvl>
+    <w:lvl w:ilvl="1" w:tplc="0C0A0003" w:tentative="1">
+      <w:start w:val="1"/>
+      <w:numFmt w:val="bullet"/>
+      <w:lvlText w:val="o"/>
+      <w:lvlJc w:val="left"/>
+      <w:pPr>
+        <w:ind w:left="1440" w:hanging="360"/>
+      </w:pPr>
+      <w:rPr>
+        <w:rFonts w:ascii="Courier New" w:hAnsi="Courier New" w:cs="Courier New" w:hint="default"/>
+      </w:rPr>
+    </w:lvl>
+    <w:lvl w:ilvl="2" w:tplc="0C0A0005" w:tentative="1">
+      <w:start w:val="1"/>
+      <w:numFmt w:val="bullet"/>
+      <w:lvlText w:val=""/>
+      <w:lvlJc w:val="left"/>
+      <w:pPr>
+        <w:ind w:left="2160" w:hanging="360"/>
+      </w:pPr>
+      <w:rPr>
+        <w:rFonts w:ascii="Wingdings" w:hAnsi="Wingdings" w:hint="default"/>
+      </w:rPr>
+    </w:lvl>
+    <w:lvl w:ilvl="3" w:tplc="0C0A0001" w:tentative="1">
+      <w:start w:val="1"/>
+      <w:numFmt w:val="bullet"/>
+      <w:lvlText w:val=""/>
+      <w:lvlJc w:val="left"/>
+      <w:pPr>
+        <w:ind w:left="2880" w:hanging="360"/>
+      </w:pPr>
+      <w:rPr>
+        <w:rFonts w:ascii="Symbol" w:hAnsi="Symbol" w:hint="default"/>
+      </w:rPr>
+    </w:lvl>
+    <w:lvl w:ilvl="4" w:tplc="0C0A0003" w:tentative="1">
+      <w:start w:val="1"/>
+      <w:numFmt w:val="bullet"/>
+      <w:lvlText w:val="o"/>
+      <w:lvlJc w:val="left"/>
+      <w:pPr>
+        <w:ind w:left="3600" w:hanging="360"/>
+      </w:pPr>
+      <w:rPr>
+        <w:rFonts w:ascii="Courier New" w:hAnsi="Courier New" w:cs="Courier New" w:hint="default"/>
+      </w:rPr>
+    </w:lvl>
+    <w:lvl w:ilvl="5" w:tplc="0C0A0005" w:tentative="1">
+      <w:start w:val="1"/>
+      <w:numFmt w:val="bullet"/>
+      <w:lvlText w:val=""/>
+      <w:lvlJc w:val="left"/>
+      <w:pPr>
+        <w:ind w:left="4320" w:hanging="360"/>
+      </w:pPr>
+      <w:rPr>
+        <w:rFonts w:ascii="Wingdings" w:hAnsi="Wingdings" w:hint="default"/>
+      </w:rPr>
+    </w:lvl>
+    <w:lvl w:ilvl="6" w:tplc="0C0A0001" w:tentative="1">
+      <w:start w:val="1"/>
+      <w:numFmt w:val="bullet"/>
+      <w:lvlText w:val=""/>
+      <w:lvlJc w:val="left"/>
+      <w:pPr>
+        <w:ind w:left="5040" w:hanging="360"/>
+      </w:pPr>
+      <w:rPr>
+        <w:rFonts w:ascii="Symbol" w:hAnsi="Symbol" w:hint="default"/>
+      </w:rPr>
+    </w:lvl>
+    <w:lvl w:ilvl="7" w:tplc="0C0A0003" w:tentative="1">
+      <w:start w:val="1"/>
+      <w:numFmt w:val="bullet"/>
+      <w:lvlText w:val="o"/>
+      <w:lvlJc w:val="left"/>
+      <w:pPr>
+        <w:ind w:left="5760" w:hanging="360"/>
+      </w:pPr>
+      <w:rPr>
+        <w:rFonts w:ascii="Courier New" w:hAnsi="Courier New" w:cs="Courier New" w:hint="default"/>
+      </w:rPr>
+    </w:lvl>
+    <w:lvl w:ilvl="8" w:tplc="0C0A0005" w:tentative="1">
+      <w:start w:val="1"/>
+      <w:numFmt w:val="bullet"/>
+      <w:lvlText w:val=""/>
+      <w:lvlJc w:val="left"/>
+      <w:pPr>
+        <w:ind w:left="6480" w:hanging="360"/>
+      </w:pPr>
+      <w:rPr>
+        <w:rFonts w:ascii="Wingdings" w:hAnsi="Wingdings" w:hint="default"/>
+      </w:rPr>
+    </w:lvl>
+  </w:abstractNum>
   <w:num w:numId="1" w16cid:durableId="625281358">
+    <w:abstractNumId w:val="1"/>
+  </w:num>
+  <w:num w:numId="2" w16cid:durableId="400441896">
+    <w:abstractNumId w:val="3"/>
+  </w:num>
+  <w:num w:numId="3" w16cid:durableId="1813598043">
     <w:abstractNumId w:val="0"/>
+  </w:num>
+  <w:num w:numId="4" w16cid:durableId="1591966478">
+    <w:abstractNumId w:val="2"/>
   </w:num>
 </w:numbering>
 </file>
@@ -5262,6 +7851,148 @@
       <w:contextualSpacing/>
     </w:pPr>
   </w:style>
+  <w:style w:type="paragraph" w:styleId="TDC1">
+    <w:name w:val="toc 1"/>
+    <w:basedOn w:val="Normal"/>
+    <w:next w:val="Normal"/>
+    <w:autoRedefine/>
+    <w:uiPriority w:val="39"/>
+    <w:unhideWhenUsed/>
+    <w:rsid w:val="00C939E9"/>
+    <w:pPr>
+      <w:spacing w:after="100"/>
+    </w:pPr>
+  </w:style>
+  <w:style w:type="paragraph" w:styleId="TDC2">
+    <w:name w:val="toc 2"/>
+    <w:basedOn w:val="Normal"/>
+    <w:next w:val="Normal"/>
+    <w:autoRedefine/>
+    <w:uiPriority w:val="39"/>
+    <w:unhideWhenUsed/>
+    <w:rsid w:val="00C939E9"/>
+    <w:pPr>
+      <w:spacing w:after="100"/>
+      <w:ind w:left="220"/>
+    </w:pPr>
+  </w:style>
+  <w:style w:type="character" w:styleId="Hipervnculo">
+    <w:name w:val="Hyperlink"/>
+    <w:basedOn w:val="Fuentedeprrafopredeter"/>
+    <w:uiPriority w:val="99"/>
+    <w:unhideWhenUsed/>
+    <w:rsid w:val="00C939E9"/>
+    <w:rPr>
+      <w:color w:val="0563C1" w:themeColor="hyperlink"/>
+      <w:u w:val="single"/>
+    </w:rPr>
+  </w:style>
+  <w:style w:type="character" w:styleId="Mencinsinresolver">
+    <w:name w:val="Unresolved Mention"/>
+    <w:basedOn w:val="Fuentedeprrafopredeter"/>
+    <w:uiPriority w:val="99"/>
+    <w:semiHidden/>
+    <w:unhideWhenUsed/>
+    <w:rsid w:val="001833BC"/>
+    <w:rPr>
+      <w:color w:val="605E5C"/>
+      <w:shd w:val="clear" w:color="auto" w:fill="E1DFDD"/>
+    </w:rPr>
+  </w:style>
+  <w:style w:type="table" w:styleId="Tablaconcuadrcula">
+    <w:name w:val="Table Grid"/>
+    <w:basedOn w:val="Tablanormal"/>
+    <w:uiPriority w:val="39"/>
+    <w:rsid w:val="001C0707"/>
+    <w:pPr>
+      <w:spacing w:after="0" w:line="240" w:lineRule="auto"/>
+    </w:pPr>
+    <w:tblPr>
+      <w:tblBorders>
+        <w:top w:val="single" w:sz="4" w:space="0" w:color="auto"/>
+        <w:left w:val="single" w:sz="4" w:space="0" w:color="auto"/>
+        <w:bottom w:val="single" w:sz="4" w:space="0" w:color="auto"/>
+        <w:right w:val="single" w:sz="4" w:space="0" w:color="auto"/>
+        <w:insideH w:val="single" w:sz="4" w:space="0" w:color="auto"/>
+        <w:insideV w:val="single" w:sz="4" w:space="0" w:color="auto"/>
+      </w:tblBorders>
+    </w:tblPr>
+  </w:style>
+  <w:style w:type="table" w:styleId="Tablaconcuadrcula2-nfasis5">
+    <w:name w:val="Grid Table 2 Accent 5"/>
+    <w:basedOn w:val="Tablanormal"/>
+    <w:uiPriority w:val="47"/>
+    <w:rsid w:val="001C0707"/>
+    <w:pPr>
+      <w:spacing w:after="0" w:line="240" w:lineRule="auto"/>
+    </w:pPr>
+    <w:tblPr>
+      <w:tblStyleRowBandSize w:val="1"/>
+      <w:tblStyleColBandSize w:val="1"/>
+      <w:tblBorders>
+        <w:top w:val="single" w:sz="2" w:space="0" w:color="9CC2E5" w:themeColor="accent5" w:themeTint="99"/>
+        <w:bottom w:val="single" w:sz="2" w:space="0" w:color="9CC2E5" w:themeColor="accent5" w:themeTint="99"/>
+        <w:insideH w:val="single" w:sz="2" w:space="0" w:color="9CC2E5" w:themeColor="accent5" w:themeTint="99"/>
+        <w:insideV w:val="single" w:sz="2" w:space="0" w:color="9CC2E5" w:themeColor="accent5" w:themeTint="99"/>
+      </w:tblBorders>
+    </w:tblPr>
+    <w:tblStylePr w:type="firstRow">
+      <w:rPr>
+        <w:b/>
+        <w:bCs/>
+      </w:rPr>
+      <w:tblPr/>
+      <w:tcPr>
+        <w:tcBorders>
+          <w:top w:val="nil"/>
+          <w:bottom w:val="single" w:sz="12" w:space="0" w:color="9CC2E5" w:themeColor="accent5" w:themeTint="99"/>
+          <w:insideH w:val="nil"/>
+          <w:insideV w:val="nil"/>
+        </w:tcBorders>
+        <w:shd w:val="clear" w:color="auto" w:fill="FFFFFF" w:themeFill="background1"/>
+      </w:tcPr>
+    </w:tblStylePr>
+    <w:tblStylePr w:type="lastRow">
+      <w:rPr>
+        <w:b/>
+        <w:bCs/>
+      </w:rPr>
+      <w:tblPr/>
+      <w:tcPr>
+        <w:tcBorders>
+          <w:top w:val="double" w:sz="2" w:space="0" w:color="9CC2E5" w:themeColor="accent5" w:themeTint="99"/>
+          <w:bottom w:val="nil"/>
+          <w:insideH w:val="nil"/>
+          <w:insideV w:val="nil"/>
+        </w:tcBorders>
+        <w:shd w:val="clear" w:color="auto" w:fill="FFFFFF" w:themeFill="background1"/>
+      </w:tcPr>
+    </w:tblStylePr>
+    <w:tblStylePr w:type="firstCol">
+      <w:rPr>
+        <w:b/>
+        <w:bCs/>
+      </w:rPr>
+    </w:tblStylePr>
+    <w:tblStylePr w:type="lastCol">
+      <w:rPr>
+        <w:b/>
+        <w:bCs/>
+      </w:rPr>
+    </w:tblStylePr>
+    <w:tblStylePr w:type="band1Vert">
+      <w:tblPr/>
+      <w:tcPr>
+        <w:shd w:val="clear" w:color="auto" w:fill="DEEAF6" w:themeFill="accent5" w:themeFillTint="33"/>
+      </w:tcPr>
+    </w:tblStylePr>
+    <w:tblStylePr w:type="band1Horz">
+      <w:tblPr/>
+      <w:tcPr>
+        <w:shd w:val="clear" w:color="auto" w:fill="DEEAF6" w:themeFill="accent5" w:themeFillTint="33"/>
+      </w:tcPr>
+    </w:tblStylePr>
+  </w:style>
 </w:styles>
 </file>
 

</xml_diff>